<commit_message>
write non functional requirements
</commit_message>
<xml_diff>
--- a/Skynet SRS.docx
+++ b/Skynet SRS.docx
@@ -2710,16 +2710,32 @@
           <w:rFonts w:ascii="Arial" w:hAnsi="Arial" w:cs="Arial"/>
           <w:b w:val="0"/>
           <w:bCs w:val="0"/>
-          <w:color w:val="000000" w:themeColor="text1"/>
+          <w:color w:val="C0504D" w:themeColor="accent2"/>
           <w:sz w:val="22"/>
           <w:szCs w:val="22"/>
         </w:rPr>
       </w:pPr>
-    </w:p>
-    <w:p>
-      <w:pPr>
-        <w:pStyle w:val="Heading2"/>
-        <w:spacing w:before="0" w:after="300"/>
+      <w:r>
+        <w:rPr>
+          <w:rFonts w:ascii="Arial" w:hAnsi="Arial" w:cs="Arial"/>
+          <w:color w:val="000000"/>
+          <w:sz w:val="20"/>
+          <w:szCs w:val="20"/>
+        </w:rPr>
+        <w:t>Non-functional requirements define constraints on the way the software-to-be should satisfy its functional requirements or on the way it should be developed.</w:t>
+      </w:r>
+      <w:r>
+        <w:rPr>
+          <w:rFonts w:ascii="Arial" w:hAnsi="Arial" w:cs="Arial"/>
+          <w:b w:val="0"/>
+          <w:bCs w:val="0"/>
+          <w:color w:val="000000" w:themeColor="text1"/>
+          <w:sz w:val="22"/>
+          <w:szCs w:val="22"/>
+        </w:rPr>
+        <w:br/>
+      </w:r>
+      <w:r>
         <w:rPr>
           <w:rFonts w:ascii="Arial" w:hAnsi="Arial" w:cs="Arial"/>
           <w:b w:val="0"/>
@@ -2728,38 +2744,6 @@
           <w:sz w:val="22"/>
           <w:szCs w:val="22"/>
         </w:rPr>
-      </w:pPr>
-      <w:bookmarkStart w:id="0" w:name="_GoBack"/>
-      <w:r>
-        <w:rPr>
-          <w:rFonts w:ascii="Arial" w:hAnsi="Arial" w:cs="Arial"/>
-          <w:color w:val="000000"/>
-          <w:sz w:val="20"/>
-          <w:szCs w:val="20"/>
-        </w:rPr>
-        <w:t>Non-functional requirements define constraints on the way the software-to-be should satisfy its functional requirements or on the way it should be developed.</w:t>
-      </w:r>
-      <w:bookmarkEnd w:id="0"/>
-      <w:r>
-        <w:rPr>
-          <w:rFonts w:ascii="Arial" w:hAnsi="Arial" w:cs="Arial"/>
-          <w:b w:val="0"/>
-          <w:bCs w:val="0"/>
-          <w:color w:val="000000" w:themeColor="text1"/>
-          <w:sz w:val="22"/>
-          <w:szCs w:val="22"/>
-        </w:rPr>
-        <w:br/>
-      </w:r>
-      <w:r>
-        <w:rPr>
-          <w:rFonts w:ascii="Arial" w:hAnsi="Arial" w:cs="Arial"/>
-          <w:b w:val="0"/>
-          <w:bCs w:val="0"/>
-          <w:color w:val="C0504D" w:themeColor="accent2"/>
-          <w:sz w:val="22"/>
-          <w:szCs w:val="22"/>
-        </w:rPr>
         <w:t>Functional Suitability</w:t>
       </w:r>
     </w:p>
@@ -3310,7 +3294,6 @@
           <w:rFonts w:ascii="Arial" w:hAnsi="Arial" w:cs="Arial"/>
           <w:color w:val="000000"/>
         </w:rPr>
-        <w:lastRenderedPageBreak/>
         <w:t>·         Each user needs to have a weekly allowance of time that they can use to reserve a room.</w:t>
       </w:r>
     </w:p>
@@ -3325,6 +3308,7 @@
           <w:rFonts w:ascii="Arial" w:hAnsi="Arial" w:cs="Arial"/>
           <w:color w:val="000000"/>
         </w:rPr>
+        <w:lastRenderedPageBreak/>
         <w:t>·         A room can be reserved for consecutive or non-consecutive time slots.</w:t>
       </w:r>
     </w:p>
@@ -3666,143 +3650,1491 @@
     </w:p>
     <w:p>
       <w:pPr>
-        <w:pStyle w:val="Heading2"/>
-        <w:spacing w:before="360" w:after="80"/>
-      </w:pPr>
-      <w:r>
-        <w:rPr>
-          <w:rFonts w:ascii="Calibri" w:hAnsi="Calibri" w:cs="Calibri"/>
-          <w:color w:val="000000"/>
+        <w:spacing w:after="0" w:line="240" w:lineRule="auto"/>
+        <w:ind w:left="360" w:hanging="360"/>
+        <w:rPr>
+          <w:rFonts w:ascii="Times New Roman" w:eastAsia="Times New Roman" w:hAnsi="Times New Roman" w:cs="Times New Roman"/>
+          <w:color w:val="000000" w:themeColor="text1"/>
           <w:sz w:val="24"/>
           <w:szCs w:val="24"/>
-        </w:rPr>
-        <w:t>Reliability</w:t>
-      </w:r>
-    </w:p>
-    <w:p>
-      <w:pPr>
-        <w:pStyle w:val="NormalWeb"/>
-        <w:spacing w:before="0" w:beforeAutospacing="0" w:after="0" w:afterAutospacing="0"/>
-      </w:pPr>
-      <w:r>
-        <w:rPr>
-          <w:rFonts w:ascii="Arial" w:hAnsi="Arial" w:cs="Arial"/>
-          <w:color w:val="000000"/>
-        </w:rPr>
-        <w:t>Description goes here.</w:t>
-      </w:r>
-    </w:p>
-    <w:p>
-      <w:pPr>
-        <w:pStyle w:val="Heading2"/>
-        <w:spacing w:before="360" w:after="80"/>
-      </w:pPr>
-      <w:r>
-        <w:rPr>
-          <w:rFonts w:ascii="Calibri" w:hAnsi="Calibri" w:cs="Calibri"/>
-          <w:color w:val="000000"/>
+          <w:lang w:val="en-CA" w:eastAsia="en-CA"/>
+        </w:rPr>
+      </w:pPr>
+      <w:r>
+        <w:rPr>
+          <w:rFonts w:ascii="Arial" w:eastAsia="Times New Roman" w:hAnsi="Arial" w:cs="Arial"/>
+          <w:b/>
+          <w:bCs/>
+          <w:color w:val="000000" w:themeColor="text1"/>
+          <w:lang w:val="en-CA" w:eastAsia="en-CA"/>
+        </w:rPr>
+        <w:t>Functional Suitability</w:t>
+      </w:r>
+    </w:p>
+    <w:p>
+      <w:pPr>
+        <w:numPr>
+          <w:ilvl w:val="0"/>
+          <w:numId w:val="14"/>
+        </w:numPr>
+        <w:shd w:val="clear" w:color="auto" w:fill="FFFFFF"/>
+        <w:spacing w:after="0" w:line="240" w:lineRule="auto"/>
+        <w:textAlignment w:val="baseline"/>
+        <w:rPr>
+          <w:rFonts w:ascii="Arial" w:eastAsia="Times New Roman" w:hAnsi="Arial" w:cs="Arial"/>
+          <w:color w:val="000000" w:themeColor="text1"/>
+          <w:lang w:val="en-CA" w:eastAsia="en-CA"/>
+        </w:rPr>
+      </w:pPr>
+      <w:r>
+        <w:rPr>
+          <w:rFonts w:ascii="Arial" w:eastAsia="Times New Roman" w:hAnsi="Arial" w:cs="Arial"/>
+          <w:b/>
+          <w:bCs/>
+          <w:color w:val="000000" w:themeColor="text1"/>
+          <w:lang w:val="en-CA" w:eastAsia="en-CA"/>
+        </w:rPr>
+        <w:t>Functional completeness:</w:t>
+      </w:r>
+      <w:r>
+        <w:rPr>
+          <w:rFonts w:ascii="Arial" w:eastAsia="Times New Roman" w:hAnsi="Arial" w:cs="Arial"/>
+          <w:color w:val="000000" w:themeColor="text1"/>
+          <w:lang w:val="en-CA" w:eastAsia="en-CA"/>
+        </w:rPr>
+        <w:t xml:space="preserve"> the system shall offer all functional requirements that are deemed critical (</w:t>
+      </w:r>
+      <w:r>
+        <w:rPr>
+          <w:rFonts w:ascii="Arial" w:eastAsia="Times New Roman" w:hAnsi="Arial" w:cs="Arial"/>
+          <w:color w:val="000000" w:themeColor="text1"/>
+          <w:lang w:val="en-CA" w:eastAsia="en-CA"/>
+        </w:rPr>
+        <w:t>login, create</w:t>
+      </w:r>
+      <w:r>
+        <w:rPr>
+          <w:rFonts w:ascii="Arial" w:eastAsia="Times New Roman" w:hAnsi="Arial" w:cs="Arial"/>
+          <w:color w:val="000000" w:themeColor="text1"/>
+          <w:lang w:val="en-CA" w:eastAsia="en-CA"/>
+        </w:rPr>
+        <w:t xml:space="preserve"> and cancel reservations and add to waitlist) which represent 87% of the functional requirements and as many of the functional requirements mentioned in the above section as possible.</w:t>
+      </w:r>
+    </w:p>
+    <w:p>
+      <w:pPr>
+        <w:numPr>
+          <w:ilvl w:val="0"/>
+          <w:numId w:val="14"/>
+        </w:numPr>
+        <w:shd w:val="clear" w:color="auto" w:fill="FFFFFF"/>
+        <w:spacing w:after="0" w:line="240" w:lineRule="auto"/>
+        <w:textAlignment w:val="baseline"/>
+        <w:rPr>
+          <w:rFonts w:ascii="Arial" w:eastAsia="Times New Roman" w:hAnsi="Arial" w:cs="Arial"/>
+          <w:color w:val="000000" w:themeColor="text1"/>
+          <w:lang w:val="en-CA" w:eastAsia="en-CA"/>
+        </w:rPr>
+      </w:pPr>
+      <w:r>
+        <w:rPr>
+          <w:rFonts w:ascii="Arial" w:eastAsia="Times New Roman" w:hAnsi="Arial" w:cs="Arial"/>
+          <w:b/>
+          <w:bCs/>
+          <w:color w:val="000000" w:themeColor="text1"/>
+          <w:lang w:val="en-CA" w:eastAsia="en-CA"/>
+        </w:rPr>
+        <w:t>Functional correctness:</w:t>
+      </w:r>
+      <w:r>
+        <w:rPr>
+          <w:rFonts w:ascii="Arial" w:eastAsia="Times New Roman" w:hAnsi="Arial" w:cs="Arial"/>
+          <w:color w:val="000000" w:themeColor="text1"/>
+          <w:lang w:val="en-CA" w:eastAsia="en-CA"/>
+        </w:rPr>
+        <w:t xml:space="preserve"> The system should present the correct information to the user in 90% of cases. </w:t>
+      </w:r>
+    </w:p>
+    <w:p>
+      <w:pPr>
+        <w:numPr>
+          <w:ilvl w:val="0"/>
+          <w:numId w:val="14"/>
+        </w:numPr>
+        <w:shd w:val="clear" w:color="auto" w:fill="FFFFFF"/>
+        <w:spacing w:after="0" w:line="240" w:lineRule="auto"/>
+        <w:textAlignment w:val="baseline"/>
+        <w:rPr>
+          <w:rFonts w:ascii="Arial" w:eastAsia="Times New Roman" w:hAnsi="Arial" w:cs="Arial"/>
+          <w:color w:val="000000" w:themeColor="text1"/>
+          <w:lang w:val="en-CA" w:eastAsia="en-CA"/>
+        </w:rPr>
+      </w:pPr>
+      <w:r>
+        <w:rPr>
+          <w:rFonts w:ascii="Arial" w:eastAsia="Times New Roman" w:hAnsi="Arial" w:cs="Arial"/>
+          <w:b/>
+          <w:bCs/>
+          <w:color w:val="000000" w:themeColor="text1"/>
+          <w:lang w:val="en-CA" w:eastAsia="en-CA"/>
+        </w:rPr>
+        <w:t>Functional appropriateness:</w:t>
+      </w:r>
+      <w:r>
+        <w:rPr>
+          <w:rFonts w:ascii="Arial" w:eastAsia="Times New Roman" w:hAnsi="Arial" w:cs="Arial"/>
+          <w:color w:val="000000" w:themeColor="text1"/>
+          <w:lang w:val="en-CA" w:eastAsia="en-CA"/>
+        </w:rPr>
+        <w:t xml:space="preserve"> Each user activity (make, replace or cancel reservation) shall not take more than 3 steps for the user to accomplish</w:t>
+      </w:r>
+      <w:r>
+        <w:rPr>
+          <w:rFonts w:ascii="Arial" w:eastAsia="Times New Roman" w:hAnsi="Arial" w:cs="Arial"/>
+          <w:color w:val="000000" w:themeColor="text1"/>
           <w:sz w:val="24"/>
           <w:szCs w:val="24"/>
-        </w:rPr>
-        <w:t>Usability</w:t>
-      </w:r>
-    </w:p>
-    <w:p>
-      <w:pPr>
-        <w:pStyle w:val="NormalWeb"/>
-        <w:spacing w:before="0" w:beforeAutospacing="0" w:after="0" w:afterAutospacing="0"/>
-      </w:pPr>
-      <w:r>
-        <w:rPr>
-          <w:rFonts w:ascii="Arial" w:hAnsi="Arial" w:cs="Arial"/>
-          <w:color w:val="000000"/>
-        </w:rPr>
-        <w:t>Description goes here.</w:t>
-      </w:r>
-    </w:p>
-    <w:p>
-      <w:pPr>
-        <w:pStyle w:val="Heading2"/>
-        <w:spacing w:before="360" w:after="80"/>
-      </w:pPr>
-      <w:r>
-        <w:rPr>
-          <w:rFonts w:ascii="Calibri" w:hAnsi="Calibri" w:cs="Calibri"/>
-          <w:color w:val="000000"/>
+          <w:lang w:val="en-CA" w:eastAsia="en-CA"/>
+        </w:rPr>
+        <w:t>.</w:t>
+      </w:r>
+    </w:p>
+    <w:p>
+      <w:pPr>
+        <w:spacing w:after="0" w:line="240" w:lineRule="auto"/>
+        <w:rPr>
+          <w:rFonts w:ascii="Arial" w:eastAsia="Times New Roman" w:hAnsi="Arial" w:cs="Arial"/>
+          <w:color w:val="000000" w:themeColor="text1"/>
           <w:sz w:val="24"/>
           <w:szCs w:val="24"/>
-        </w:rPr>
-        <w:t>Efficiency</w:t>
-      </w:r>
-    </w:p>
-    <w:p>
-      <w:pPr>
-        <w:pStyle w:val="NormalWeb"/>
-        <w:spacing w:before="0" w:beforeAutospacing="0" w:after="0" w:afterAutospacing="0"/>
-      </w:pPr>
-      <w:r>
-        <w:rPr>
-          <w:rFonts w:ascii="Arial" w:hAnsi="Arial" w:cs="Arial"/>
-          <w:color w:val="000000"/>
-        </w:rPr>
-        <w:t>Description goes here.</w:t>
-      </w:r>
-    </w:p>
-    <w:p>
-      <w:pPr>
-        <w:pStyle w:val="Heading2"/>
-        <w:spacing w:before="360" w:after="80"/>
-      </w:pPr>
-      <w:r>
-        <w:rPr>
-          <w:rFonts w:ascii="Calibri" w:hAnsi="Calibri" w:cs="Calibri"/>
-          <w:color w:val="000000"/>
+          <w:lang w:val="en-CA" w:eastAsia="en-CA"/>
+        </w:rPr>
+      </w:pPr>
+    </w:p>
+    <w:p>
+      <w:pPr>
+        <w:spacing w:after="0" w:line="240" w:lineRule="auto"/>
+        <w:ind w:left="360" w:hanging="360"/>
+        <w:rPr>
+          <w:rFonts w:ascii="Arial" w:eastAsia="Times New Roman" w:hAnsi="Arial" w:cs="Arial"/>
+          <w:color w:val="000000" w:themeColor="text1"/>
           <w:sz w:val="24"/>
           <w:szCs w:val="24"/>
-        </w:rPr>
-        <w:lastRenderedPageBreak/>
-        <w:t>Maintainability</w:t>
-      </w:r>
-    </w:p>
-    <w:p>
-      <w:pPr>
-        <w:pStyle w:val="NormalWeb"/>
-        <w:spacing w:before="0" w:beforeAutospacing="0" w:after="0" w:afterAutospacing="0"/>
-      </w:pPr>
-      <w:r>
-        <w:rPr>
-          <w:rFonts w:ascii="Arial" w:hAnsi="Arial" w:cs="Arial"/>
-          <w:color w:val="000000"/>
-        </w:rPr>
-        <w:t>Description goes here.</w:t>
-      </w:r>
-    </w:p>
-    <w:p>
-      <w:pPr>
-        <w:pStyle w:val="Heading2"/>
-        <w:spacing w:before="360" w:after="80"/>
-      </w:pPr>
-      <w:r>
-        <w:rPr>
-          <w:rFonts w:ascii="Calibri" w:hAnsi="Calibri" w:cs="Calibri"/>
-          <w:color w:val="000000"/>
+          <w:lang w:val="en-CA" w:eastAsia="en-CA"/>
+        </w:rPr>
+      </w:pPr>
+      <w:r>
+        <w:rPr>
+          <w:rFonts w:ascii="Arial" w:eastAsia="Times New Roman" w:hAnsi="Arial" w:cs="Arial"/>
+          <w:b/>
+          <w:bCs/>
+          <w:color w:val="000000" w:themeColor="text1"/>
           <w:sz w:val="24"/>
           <w:szCs w:val="24"/>
+          <w:lang w:val="en-CA" w:eastAsia="en-CA"/>
+        </w:rPr>
+        <w:t>Performance efficiency</w:t>
+      </w:r>
+      <w:r>
+        <w:rPr>
+          <w:rFonts w:ascii="Arial" w:eastAsia="Times New Roman" w:hAnsi="Arial" w:cs="Arial"/>
+          <w:color w:val="000000" w:themeColor="text1"/>
+          <w:sz w:val="24"/>
+          <w:szCs w:val="24"/>
+          <w:lang w:val="en-CA" w:eastAsia="en-CA"/>
+        </w:rPr>
+        <w:tab/>
+      </w:r>
+    </w:p>
+    <w:p>
+      <w:pPr>
+        <w:numPr>
+          <w:ilvl w:val="0"/>
+          <w:numId w:val="15"/>
+        </w:numPr>
+        <w:shd w:val="clear" w:color="auto" w:fill="FFFFFF"/>
+        <w:spacing w:after="0" w:line="240" w:lineRule="auto"/>
+        <w:textAlignment w:val="baseline"/>
+        <w:rPr>
+          <w:rFonts w:ascii="Arial" w:eastAsia="Times New Roman" w:hAnsi="Arial" w:cs="Arial"/>
+          <w:color w:val="000000" w:themeColor="text1"/>
+          <w:lang w:val="en-CA" w:eastAsia="en-CA"/>
+        </w:rPr>
+      </w:pPr>
+      <w:r>
+        <w:rPr>
+          <w:rFonts w:ascii="Arial" w:eastAsia="Times New Roman" w:hAnsi="Arial" w:cs="Arial"/>
+          <w:b/>
+          <w:bCs/>
+          <w:color w:val="000000" w:themeColor="text1"/>
+          <w:lang w:val="en-CA" w:eastAsia="en-CA"/>
+        </w:rPr>
+        <w:t>Time behaviour:</w:t>
+      </w:r>
+      <w:r>
+        <w:rPr>
+          <w:rFonts w:ascii="Arial" w:eastAsia="Times New Roman" w:hAnsi="Arial" w:cs="Arial"/>
+          <w:color w:val="000000" w:themeColor="text1"/>
+          <w:lang w:val="en-CA" w:eastAsia="en-CA"/>
+        </w:rPr>
+        <w:t xml:space="preserve"> The response to each user click or touch screen tap should take less than 2 seconds. </w:t>
+      </w:r>
+    </w:p>
+    <w:p>
+      <w:pPr>
+        <w:numPr>
+          <w:ilvl w:val="0"/>
+          <w:numId w:val="15"/>
+        </w:numPr>
+        <w:shd w:val="clear" w:color="auto" w:fill="FFFFFF"/>
+        <w:spacing w:after="0" w:line="240" w:lineRule="auto"/>
+        <w:textAlignment w:val="baseline"/>
+        <w:rPr>
+          <w:rFonts w:ascii="Arial" w:eastAsia="Times New Roman" w:hAnsi="Arial" w:cs="Arial"/>
+          <w:b/>
+          <w:bCs/>
+          <w:color w:val="000000" w:themeColor="text1"/>
+          <w:lang w:val="en-CA" w:eastAsia="en-CA"/>
+        </w:rPr>
+      </w:pPr>
+      <w:r>
+        <w:rPr>
+          <w:rFonts w:ascii="Arial" w:eastAsia="Times New Roman" w:hAnsi="Arial" w:cs="Arial"/>
+          <w:b/>
+          <w:bCs/>
+          <w:color w:val="000000" w:themeColor="text1"/>
+          <w:lang w:val="en-CA" w:eastAsia="en-CA"/>
+        </w:rPr>
+        <w:t>Resource utilization:</w:t>
+      </w:r>
+      <w:r>
+        <w:rPr>
+          <w:rFonts w:ascii="Arial" w:eastAsia="Times New Roman" w:hAnsi="Arial" w:cs="Arial"/>
+          <w:color w:val="000000" w:themeColor="text1"/>
+          <w:lang w:val="en-CA" w:eastAsia="en-CA"/>
+        </w:rPr>
+        <w:t xml:space="preserve"> On the front-end, the user shall use an android mobile device with version 4.0 or 4.1 installed on it to be able to run the application. The system back-end will use a </w:t>
+      </w:r>
+      <w:proofErr w:type="spellStart"/>
+      <w:r>
+        <w:rPr>
+          <w:rFonts w:ascii="Arial" w:eastAsia="Times New Roman" w:hAnsi="Arial" w:cs="Arial"/>
+          <w:color w:val="000000" w:themeColor="text1"/>
+          <w:lang w:val="en-CA" w:eastAsia="en-CA"/>
+        </w:rPr>
+        <w:t>Wamp</w:t>
+      </w:r>
+      <w:proofErr w:type="spellEnd"/>
+      <w:r>
+        <w:rPr>
+          <w:rFonts w:ascii="Arial" w:eastAsia="Times New Roman" w:hAnsi="Arial" w:cs="Arial"/>
+          <w:color w:val="000000" w:themeColor="text1"/>
+          <w:lang w:val="en-CA" w:eastAsia="en-CA"/>
+        </w:rPr>
+        <w:t xml:space="preserve"> Server which consists of an Apache web server, MySQL database which will be connected to the </w:t>
+      </w:r>
+      <w:proofErr w:type="gramStart"/>
+      <w:r>
+        <w:rPr>
+          <w:rFonts w:ascii="Arial" w:eastAsia="Times New Roman" w:hAnsi="Arial" w:cs="Arial"/>
+          <w:color w:val="000000" w:themeColor="text1"/>
+          <w:lang w:val="en-CA" w:eastAsia="en-CA"/>
+        </w:rPr>
+        <w:t>Spring</w:t>
+      </w:r>
+      <w:proofErr w:type="gramEnd"/>
+      <w:r>
+        <w:rPr>
+          <w:rFonts w:ascii="Arial" w:eastAsia="Times New Roman" w:hAnsi="Arial" w:cs="Arial"/>
+          <w:color w:val="000000" w:themeColor="text1"/>
+          <w:lang w:val="en-CA" w:eastAsia="en-CA"/>
+        </w:rPr>
+        <w:t xml:space="preserve"> framework (Java language). </w:t>
+      </w:r>
+    </w:p>
+    <w:p>
+      <w:pPr>
+        <w:numPr>
+          <w:ilvl w:val="0"/>
+          <w:numId w:val="15"/>
+        </w:numPr>
+        <w:shd w:val="clear" w:color="auto" w:fill="FFFFFF"/>
+        <w:spacing w:after="0" w:line="240" w:lineRule="auto"/>
+        <w:textAlignment w:val="baseline"/>
+        <w:rPr>
+          <w:rFonts w:ascii="Arial" w:eastAsia="Times New Roman" w:hAnsi="Arial" w:cs="Arial"/>
+          <w:color w:val="000000" w:themeColor="text1"/>
+          <w:lang w:val="en-CA" w:eastAsia="en-CA"/>
+        </w:rPr>
+      </w:pPr>
+      <w:r>
+        <w:rPr>
+          <w:rFonts w:ascii="Arial" w:eastAsia="Times New Roman" w:hAnsi="Arial" w:cs="Arial"/>
+          <w:b/>
+          <w:bCs/>
+          <w:color w:val="000000" w:themeColor="text1"/>
+          <w:lang w:val="en-CA" w:eastAsia="en-CA"/>
+        </w:rPr>
+        <w:t>Capacity</w:t>
+      </w:r>
+      <w:r>
+        <w:rPr>
+          <w:rFonts w:ascii="Arial" w:eastAsia="Times New Roman" w:hAnsi="Arial" w:cs="Arial"/>
+          <w:color w:val="000000" w:themeColor="text1"/>
+          <w:lang w:val="en-CA" w:eastAsia="en-CA"/>
+        </w:rPr>
+        <w:t>: The system shall accommodate 100 concurrent users.</w:t>
+      </w:r>
+    </w:p>
+    <w:p>
+      <w:pPr>
+        <w:spacing w:after="240" w:line="240" w:lineRule="auto"/>
+        <w:rPr>
+          <w:rFonts w:ascii="Arial" w:eastAsia="Times New Roman" w:hAnsi="Arial" w:cs="Arial"/>
+          <w:color w:val="000000" w:themeColor="text1"/>
+          <w:sz w:val="24"/>
+          <w:szCs w:val="24"/>
+          <w:lang w:val="en-CA" w:eastAsia="en-CA"/>
+        </w:rPr>
+      </w:pPr>
+    </w:p>
+    <w:p>
+      <w:pPr>
+        <w:spacing w:after="0" w:line="240" w:lineRule="auto"/>
+        <w:ind w:left="360" w:hanging="360"/>
+        <w:rPr>
+          <w:rFonts w:ascii="Arial" w:eastAsia="Times New Roman" w:hAnsi="Arial" w:cs="Arial"/>
+          <w:color w:val="000000" w:themeColor="text1"/>
+          <w:sz w:val="24"/>
+          <w:szCs w:val="24"/>
+          <w:lang w:val="en-CA" w:eastAsia="en-CA"/>
+        </w:rPr>
+      </w:pPr>
+      <w:r>
+        <w:rPr>
+          <w:rFonts w:ascii="Arial" w:eastAsia="Times New Roman" w:hAnsi="Arial" w:cs="Arial"/>
+          <w:b/>
+          <w:bCs/>
+          <w:color w:val="000000" w:themeColor="text1"/>
+          <w:sz w:val="24"/>
+          <w:szCs w:val="24"/>
+          <w:lang w:val="en-CA" w:eastAsia="en-CA"/>
+        </w:rPr>
+        <w:t>Usability</w:t>
+      </w:r>
+    </w:p>
+    <w:p>
+      <w:pPr>
+        <w:numPr>
+          <w:ilvl w:val="0"/>
+          <w:numId w:val="16"/>
+        </w:numPr>
+        <w:shd w:val="clear" w:color="auto" w:fill="FFFFFF"/>
+        <w:spacing w:after="0" w:line="240" w:lineRule="auto"/>
+        <w:textAlignment w:val="baseline"/>
+        <w:rPr>
+          <w:rFonts w:ascii="Arial" w:eastAsia="Times New Roman" w:hAnsi="Arial" w:cs="Arial"/>
+          <w:color w:val="000000" w:themeColor="text1"/>
+          <w:sz w:val="21"/>
+          <w:szCs w:val="21"/>
+          <w:lang w:val="en-CA" w:eastAsia="en-CA"/>
+        </w:rPr>
+      </w:pPr>
+      <w:r>
+        <w:rPr>
+          <w:rFonts w:ascii="Arial" w:eastAsia="Times New Roman" w:hAnsi="Arial" w:cs="Arial"/>
+          <w:b/>
+          <w:bCs/>
+          <w:color w:val="000000" w:themeColor="text1"/>
+          <w:sz w:val="21"/>
+          <w:szCs w:val="21"/>
+          <w:shd w:val="clear" w:color="auto" w:fill="FFFFFF"/>
+          <w:lang w:val="en-CA" w:eastAsia="en-CA"/>
+        </w:rPr>
+        <w:t xml:space="preserve">Appropriateness </w:t>
+      </w:r>
+      <w:proofErr w:type="spellStart"/>
+      <w:r>
+        <w:rPr>
+          <w:rFonts w:ascii="Arial" w:eastAsia="Times New Roman" w:hAnsi="Arial" w:cs="Arial"/>
+          <w:b/>
+          <w:bCs/>
+          <w:color w:val="000000" w:themeColor="text1"/>
+          <w:sz w:val="21"/>
+          <w:szCs w:val="21"/>
+          <w:shd w:val="clear" w:color="auto" w:fill="FFFFFF"/>
+          <w:lang w:val="en-CA" w:eastAsia="en-CA"/>
+        </w:rPr>
+        <w:t>recognizability</w:t>
+      </w:r>
+      <w:proofErr w:type="spellEnd"/>
+      <w:r>
+        <w:rPr>
+          <w:rFonts w:ascii="Arial" w:eastAsia="Times New Roman" w:hAnsi="Arial" w:cs="Arial"/>
+          <w:b/>
+          <w:bCs/>
+          <w:color w:val="000000" w:themeColor="text1"/>
+          <w:sz w:val="21"/>
+          <w:szCs w:val="21"/>
+          <w:shd w:val="clear" w:color="auto" w:fill="FFFFFF"/>
+          <w:lang w:val="en-CA" w:eastAsia="en-CA"/>
+        </w:rPr>
+        <w:t>:</w:t>
+      </w:r>
+      <w:r>
+        <w:rPr>
+          <w:rFonts w:ascii="Arial" w:eastAsia="Times New Roman" w:hAnsi="Arial" w:cs="Arial"/>
+          <w:color w:val="000000" w:themeColor="text1"/>
+          <w:sz w:val="21"/>
+          <w:szCs w:val="21"/>
+          <w:shd w:val="clear" w:color="auto" w:fill="FFFFFF"/>
+          <w:lang w:val="en-CA" w:eastAsia="en-CA"/>
+        </w:rPr>
+        <w:t xml:space="preserve"> 80% of users should find that the system satisfies their needs.</w:t>
+      </w:r>
+    </w:p>
+    <w:p>
+      <w:pPr>
+        <w:numPr>
+          <w:ilvl w:val="0"/>
+          <w:numId w:val="16"/>
+        </w:numPr>
+        <w:shd w:val="clear" w:color="auto" w:fill="FFFFFF"/>
+        <w:spacing w:after="0" w:line="240" w:lineRule="auto"/>
+        <w:textAlignment w:val="baseline"/>
+        <w:rPr>
+          <w:rFonts w:ascii="Arial" w:eastAsia="Times New Roman" w:hAnsi="Arial" w:cs="Arial"/>
+          <w:color w:val="000000" w:themeColor="text1"/>
+          <w:sz w:val="21"/>
+          <w:szCs w:val="21"/>
+          <w:lang w:val="en-CA" w:eastAsia="en-CA"/>
+        </w:rPr>
+      </w:pPr>
+      <w:r>
+        <w:rPr>
+          <w:rFonts w:ascii="Arial" w:eastAsia="Times New Roman" w:hAnsi="Arial" w:cs="Arial"/>
+          <w:b/>
+          <w:bCs/>
+          <w:color w:val="000000" w:themeColor="text1"/>
+          <w:sz w:val="21"/>
+          <w:szCs w:val="21"/>
+          <w:shd w:val="clear" w:color="auto" w:fill="FFFFFF"/>
+          <w:lang w:val="en-CA" w:eastAsia="en-CA"/>
+        </w:rPr>
+        <w:t>Learnability:</w:t>
+      </w:r>
+      <w:r>
+        <w:rPr>
+          <w:rFonts w:ascii="Arial" w:eastAsia="Times New Roman" w:hAnsi="Arial" w:cs="Arial"/>
+          <w:color w:val="000000" w:themeColor="text1"/>
+          <w:sz w:val="21"/>
+          <w:szCs w:val="21"/>
+          <w:shd w:val="clear" w:color="auto" w:fill="FFFFFF"/>
+          <w:lang w:val="en-CA" w:eastAsia="en-CA"/>
+        </w:rPr>
+        <w:t xml:space="preserve"> It should take less than 30 minutes </w:t>
+      </w:r>
+      <w:proofErr w:type="gramStart"/>
+      <w:r>
+        <w:rPr>
+          <w:rFonts w:ascii="Arial" w:eastAsia="Times New Roman" w:hAnsi="Arial" w:cs="Arial"/>
+          <w:color w:val="000000" w:themeColor="text1"/>
+          <w:sz w:val="21"/>
+          <w:szCs w:val="21"/>
+          <w:shd w:val="clear" w:color="auto" w:fill="FFFFFF"/>
+          <w:lang w:val="en-CA" w:eastAsia="en-CA"/>
+        </w:rPr>
+        <w:t>for a new users</w:t>
+      </w:r>
+      <w:proofErr w:type="gramEnd"/>
+      <w:r>
+        <w:rPr>
+          <w:rFonts w:ascii="Arial" w:eastAsia="Times New Roman" w:hAnsi="Arial" w:cs="Arial"/>
+          <w:color w:val="000000" w:themeColor="text1"/>
+          <w:sz w:val="21"/>
+          <w:szCs w:val="21"/>
+          <w:shd w:val="clear" w:color="auto" w:fill="FFFFFF"/>
+          <w:lang w:val="en-CA" w:eastAsia="en-CA"/>
+        </w:rPr>
+        <w:t xml:space="preserve"> to figures out how to add, change and cancel reservations.</w:t>
+      </w:r>
+    </w:p>
+    <w:p>
+      <w:pPr>
+        <w:numPr>
+          <w:ilvl w:val="0"/>
+          <w:numId w:val="16"/>
+        </w:numPr>
+        <w:shd w:val="clear" w:color="auto" w:fill="FFFFFF"/>
+        <w:spacing w:after="0" w:line="240" w:lineRule="auto"/>
+        <w:textAlignment w:val="baseline"/>
+        <w:rPr>
+          <w:rFonts w:ascii="Arial" w:eastAsia="Times New Roman" w:hAnsi="Arial" w:cs="Arial"/>
+          <w:color w:val="000000" w:themeColor="text1"/>
+          <w:sz w:val="21"/>
+          <w:szCs w:val="21"/>
+          <w:lang w:val="en-CA" w:eastAsia="en-CA"/>
+        </w:rPr>
+      </w:pPr>
+      <w:r>
+        <w:rPr>
+          <w:rFonts w:ascii="Arial" w:eastAsia="Times New Roman" w:hAnsi="Arial" w:cs="Arial"/>
+          <w:b/>
+          <w:bCs/>
+          <w:color w:val="000000" w:themeColor="text1"/>
+          <w:sz w:val="21"/>
+          <w:szCs w:val="21"/>
+          <w:shd w:val="clear" w:color="auto" w:fill="FFFFFF"/>
+          <w:lang w:val="en-CA" w:eastAsia="en-CA"/>
+        </w:rPr>
+        <w:t>Operability:</w:t>
+      </w:r>
+      <w:r>
+        <w:rPr>
+          <w:rFonts w:ascii="Arial" w:eastAsia="Times New Roman" w:hAnsi="Arial" w:cs="Arial"/>
+          <w:color w:val="000000" w:themeColor="text1"/>
+          <w:sz w:val="21"/>
+          <w:szCs w:val="21"/>
+          <w:shd w:val="clear" w:color="auto" w:fill="FFFFFF"/>
+          <w:lang w:val="en-CA" w:eastAsia="en-CA"/>
+        </w:rPr>
+        <w:t xml:space="preserve">  It should take less than 3 clicks (taps on touch screen) for the user to accomplish any of the main activities (add reservation, add to waitlist, change reservation or cancel reservation).</w:t>
+      </w:r>
+    </w:p>
+    <w:p>
+      <w:pPr>
+        <w:numPr>
+          <w:ilvl w:val="0"/>
+          <w:numId w:val="16"/>
+        </w:numPr>
+        <w:shd w:val="clear" w:color="auto" w:fill="FFFFFF"/>
+        <w:spacing w:after="0" w:line="240" w:lineRule="auto"/>
+        <w:textAlignment w:val="baseline"/>
+        <w:rPr>
+          <w:rFonts w:ascii="Arial" w:eastAsia="Times New Roman" w:hAnsi="Arial" w:cs="Arial"/>
+          <w:color w:val="000000" w:themeColor="text1"/>
+          <w:sz w:val="21"/>
+          <w:szCs w:val="21"/>
+          <w:lang w:val="en-CA" w:eastAsia="en-CA"/>
+        </w:rPr>
+      </w:pPr>
+      <w:r>
+        <w:rPr>
+          <w:rFonts w:ascii="Arial" w:eastAsia="Times New Roman" w:hAnsi="Arial" w:cs="Arial"/>
+          <w:b/>
+          <w:bCs/>
+          <w:color w:val="000000" w:themeColor="text1"/>
+          <w:sz w:val="21"/>
+          <w:szCs w:val="21"/>
+          <w:shd w:val="clear" w:color="auto" w:fill="FFFFFF"/>
+          <w:lang w:val="en-CA" w:eastAsia="en-CA"/>
+        </w:rPr>
+        <w:t>User error protection:</w:t>
+      </w:r>
+      <w:r>
+        <w:rPr>
+          <w:rFonts w:ascii="Arial" w:eastAsia="Times New Roman" w:hAnsi="Arial" w:cs="Arial"/>
+          <w:color w:val="000000" w:themeColor="text1"/>
+          <w:sz w:val="21"/>
+          <w:szCs w:val="21"/>
+          <w:shd w:val="clear" w:color="auto" w:fill="FFFFFF"/>
+          <w:lang w:val="en-CA" w:eastAsia="en-CA"/>
+        </w:rPr>
+        <w:t xml:space="preserve"> The system shall send reminder messages 1h before reservation time starts so student can cancel them if they can’t make it. CRUD operations shall require confirmation at the end for the changes performed to be saved in the database. </w:t>
+      </w:r>
+    </w:p>
+    <w:p>
+      <w:pPr>
+        <w:numPr>
+          <w:ilvl w:val="0"/>
+          <w:numId w:val="16"/>
+        </w:numPr>
+        <w:shd w:val="clear" w:color="auto" w:fill="FFFFFF"/>
+        <w:spacing w:after="0" w:line="240" w:lineRule="auto"/>
+        <w:textAlignment w:val="baseline"/>
+        <w:rPr>
+          <w:rFonts w:ascii="Arial" w:eastAsia="Times New Roman" w:hAnsi="Arial" w:cs="Arial"/>
+          <w:color w:val="000000" w:themeColor="text1"/>
+          <w:sz w:val="21"/>
+          <w:szCs w:val="21"/>
+          <w:lang w:val="en-CA" w:eastAsia="en-CA"/>
+        </w:rPr>
+      </w:pPr>
+      <w:r>
+        <w:rPr>
+          <w:rFonts w:ascii="Arial" w:eastAsia="Times New Roman" w:hAnsi="Arial" w:cs="Arial"/>
+          <w:b/>
+          <w:bCs/>
+          <w:color w:val="000000" w:themeColor="text1"/>
+          <w:sz w:val="21"/>
+          <w:szCs w:val="21"/>
+          <w:shd w:val="clear" w:color="auto" w:fill="FFFFFF"/>
+          <w:lang w:val="en-CA" w:eastAsia="en-CA"/>
+        </w:rPr>
+        <w:t>User interface aesthetics:</w:t>
+      </w:r>
+      <w:r>
+        <w:rPr>
+          <w:rFonts w:ascii="Arial" w:eastAsia="Times New Roman" w:hAnsi="Arial" w:cs="Arial"/>
+          <w:color w:val="000000" w:themeColor="text1"/>
+          <w:sz w:val="21"/>
+          <w:szCs w:val="21"/>
+          <w:shd w:val="clear" w:color="auto" w:fill="FFFFFF"/>
+          <w:lang w:val="en-CA" w:eastAsia="en-CA"/>
+        </w:rPr>
+        <w:t xml:space="preserve"> UI should implement many interface patterns found in similar applications to reduce confusion. A small sample survey shall be used to test it.</w:t>
+      </w:r>
+    </w:p>
+    <w:p>
+      <w:pPr>
+        <w:numPr>
+          <w:ilvl w:val="0"/>
+          <w:numId w:val="16"/>
+        </w:numPr>
+        <w:shd w:val="clear" w:color="auto" w:fill="FFFFFF"/>
+        <w:spacing w:after="160" w:line="240" w:lineRule="auto"/>
+        <w:textAlignment w:val="baseline"/>
+        <w:rPr>
+          <w:rFonts w:ascii="Arial" w:eastAsia="Times New Roman" w:hAnsi="Arial" w:cs="Arial"/>
+          <w:color w:val="000000" w:themeColor="text1"/>
+          <w:sz w:val="21"/>
+          <w:szCs w:val="21"/>
+          <w:lang w:val="en-CA" w:eastAsia="en-CA"/>
+        </w:rPr>
+      </w:pPr>
+      <w:r>
+        <w:rPr>
+          <w:rFonts w:ascii="Arial" w:eastAsia="Times New Roman" w:hAnsi="Arial" w:cs="Arial"/>
+          <w:b/>
+          <w:bCs/>
+          <w:color w:val="000000" w:themeColor="text1"/>
+          <w:sz w:val="21"/>
+          <w:szCs w:val="21"/>
+          <w:shd w:val="clear" w:color="auto" w:fill="FFFFFF"/>
+          <w:lang w:val="en-CA" w:eastAsia="en-CA"/>
+        </w:rPr>
+        <w:t>Accessibility:</w:t>
+      </w:r>
+      <w:r>
+        <w:rPr>
+          <w:rFonts w:ascii="Arial" w:eastAsia="Times New Roman" w:hAnsi="Arial" w:cs="Arial"/>
+          <w:color w:val="000000" w:themeColor="text1"/>
+          <w:sz w:val="21"/>
+          <w:szCs w:val="21"/>
+          <w:shd w:val="clear" w:color="auto" w:fill="FFFFFF"/>
+          <w:lang w:val="en-CA" w:eastAsia="en-CA"/>
+        </w:rPr>
+        <w:t xml:space="preserve"> User experience should feel familiar in its implementation and UI to 90% of </w:t>
+      </w:r>
+      <w:proofErr w:type="gramStart"/>
+      <w:r>
+        <w:rPr>
+          <w:rFonts w:ascii="Arial" w:eastAsia="Times New Roman" w:hAnsi="Arial" w:cs="Arial"/>
+          <w:color w:val="000000" w:themeColor="text1"/>
+          <w:sz w:val="21"/>
+          <w:szCs w:val="21"/>
+          <w:shd w:val="clear" w:color="auto" w:fill="FFFFFF"/>
+          <w:lang w:val="en-CA" w:eastAsia="en-CA"/>
+        </w:rPr>
+        <w:t>users .</w:t>
+      </w:r>
+      <w:proofErr w:type="gramEnd"/>
+      <w:r>
+        <w:rPr>
+          <w:rFonts w:ascii="Arial" w:eastAsia="Times New Roman" w:hAnsi="Arial" w:cs="Arial"/>
+          <w:color w:val="000000" w:themeColor="text1"/>
+          <w:sz w:val="21"/>
+          <w:szCs w:val="21"/>
+          <w:shd w:val="clear" w:color="auto" w:fill="FFFFFF"/>
+          <w:lang w:val="en-CA" w:eastAsia="en-CA"/>
+        </w:rPr>
+        <w:t xml:space="preserve"> Color blindness shall be taken into consideration when using colors to indicate results of operations. Front-end design shall follow Android best practices to allow augmentation of font size by user if necessary.</w:t>
+      </w:r>
+    </w:p>
+    <w:p>
+      <w:pPr>
+        <w:spacing w:after="300" w:line="240" w:lineRule="auto"/>
+        <w:outlineLvl w:val="1"/>
+        <w:rPr>
+          <w:rFonts w:ascii="Arial" w:eastAsia="Times New Roman" w:hAnsi="Arial" w:cs="Arial"/>
+          <w:b/>
+          <w:bCs/>
+          <w:color w:val="000000" w:themeColor="text1"/>
+          <w:sz w:val="36"/>
+          <w:szCs w:val="36"/>
+          <w:lang w:val="en-CA" w:eastAsia="en-CA"/>
+        </w:rPr>
+      </w:pPr>
+      <w:r>
+        <w:rPr>
+          <w:rFonts w:ascii="Arial" w:eastAsia="Times New Roman" w:hAnsi="Arial" w:cs="Arial"/>
+          <w:b/>
+          <w:bCs/>
+          <w:color w:val="000000" w:themeColor="text1"/>
+          <w:sz w:val="24"/>
+          <w:szCs w:val="24"/>
+          <w:shd w:val="clear" w:color="auto" w:fill="FFFFFF"/>
+          <w:lang w:val="en-CA" w:eastAsia="en-CA"/>
+        </w:rPr>
+        <w:t>Compatibility</w:t>
+      </w:r>
+    </w:p>
+    <w:p>
+      <w:pPr>
+        <w:numPr>
+          <w:ilvl w:val="0"/>
+          <w:numId w:val="17"/>
+        </w:numPr>
+        <w:shd w:val="clear" w:color="auto" w:fill="FFFFFF"/>
+        <w:spacing w:after="0" w:line="240" w:lineRule="auto"/>
+        <w:textAlignment w:val="baseline"/>
+        <w:rPr>
+          <w:rFonts w:ascii="Arial" w:eastAsia="Times New Roman" w:hAnsi="Arial" w:cs="Arial"/>
+          <w:color w:val="000000" w:themeColor="text1"/>
+          <w:lang w:val="en-CA" w:eastAsia="en-CA"/>
+        </w:rPr>
+      </w:pPr>
+      <w:r>
+        <w:rPr>
+          <w:rFonts w:ascii="Arial" w:eastAsia="Times New Roman" w:hAnsi="Arial" w:cs="Arial"/>
+          <w:b/>
+          <w:bCs/>
+          <w:color w:val="000000" w:themeColor="text1"/>
+          <w:shd w:val="clear" w:color="auto" w:fill="FFFFFF"/>
+          <w:lang w:val="en-CA" w:eastAsia="en-CA"/>
+        </w:rPr>
+        <w:t>Co-existence.</w:t>
+      </w:r>
+      <w:r>
+        <w:rPr>
+          <w:rFonts w:ascii="Arial" w:eastAsia="Times New Roman" w:hAnsi="Arial" w:cs="Arial"/>
+          <w:color w:val="000000" w:themeColor="text1"/>
+          <w:shd w:val="clear" w:color="auto" w:fill="FFFFFF"/>
+          <w:lang w:val="en-CA" w:eastAsia="en-CA"/>
+        </w:rPr>
+        <w:t xml:space="preserve"> The Android front-end mobile application shall co-exist with the </w:t>
+      </w:r>
+      <w:proofErr w:type="gramStart"/>
+      <w:r>
+        <w:rPr>
+          <w:rFonts w:ascii="Arial" w:eastAsia="Times New Roman" w:hAnsi="Arial" w:cs="Arial"/>
+          <w:color w:val="000000" w:themeColor="text1"/>
+          <w:shd w:val="clear" w:color="auto" w:fill="FFFFFF"/>
+          <w:lang w:val="en-CA" w:eastAsia="en-CA"/>
+        </w:rPr>
+        <w:t>Spring</w:t>
+      </w:r>
+      <w:proofErr w:type="gramEnd"/>
+      <w:r>
+        <w:rPr>
+          <w:rFonts w:ascii="Arial" w:eastAsia="Times New Roman" w:hAnsi="Arial" w:cs="Arial"/>
+          <w:color w:val="000000" w:themeColor="text1"/>
+          <w:shd w:val="clear" w:color="auto" w:fill="FFFFFF"/>
+          <w:lang w:val="en-CA" w:eastAsia="en-CA"/>
+        </w:rPr>
+        <w:t xml:space="preserve"> backend framework.  </w:t>
+      </w:r>
+    </w:p>
+    <w:p>
+      <w:pPr>
+        <w:numPr>
+          <w:ilvl w:val="0"/>
+          <w:numId w:val="17"/>
+        </w:numPr>
+        <w:shd w:val="clear" w:color="auto" w:fill="FFFFFF"/>
+        <w:spacing w:after="160" w:line="240" w:lineRule="auto"/>
+        <w:textAlignment w:val="baseline"/>
+        <w:rPr>
+          <w:rFonts w:ascii="Arial" w:eastAsia="Times New Roman" w:hAnsi="Arial" w:cs="Arial"/>
+          <w:color w:val="000000" w:themeColor="text1"/>
+          <w:lang w:val="en-CA" w:eastAsia="en-CA"/>
+        </w:rPr>
+      </w:pPr>
+      <w:r>
+        <w:rPr>
+          <w:rFonts w:ascii="Arial" w:eastAsia="Times New Roman" w:hAnsi="Arial" w:cs="Arial"/>
+          <w:b/>
+          <w:bCs/>
+          <w:color w:val="000000" w:themeColor="text1"/>
+          <w:shd w:val="clear" w:color="auto" w:fill="FFFFFF"/>
+          <w:lang w:val="en-CA" w:eastAsia="en-CA"/>
+        </w:rPr>
+        <w:t>Interoperability.</w:t>
+      </w:r>
+      <w:r>
+        <w:rPr>
+          <w:rFonts w:ascii="Arial" w:eastAsia="Times New Roman" w:hAnsi="Arial" w:cs="Arial"/>
+          <w:color w:val="000000" w:themeColor="text1"/>
+          <w:shd w:val="clear" w:color="auto" w:fill="FFFFFF"/>
+          <w:lang w:val="en-CA" w:eastAsia="en-CA"/>
+        </w:rPr>
+        <w:t xml:space="preserve"> The Android front-end mobile application shall exchange and communicate and receive information from the backend Spring framework through GET and POST HTTP requests.</w:t>
+      </w:r>
+    </w:p>
+    <w:p>
+      <w:pPr>
+        <w:spacing w:after="300" w:line="240" w:lineRule="auto"/>
+        <w:outlineLvl w:val="1"/>
+        <w:rPr>
+          <w:rFonts w:ascii="Arial" w:eastAsia="Times New Roman" w:hAnsi="Arial" w:cs="Arial"/>
+          <w:b/>
+          <w:bCs/>
+          <w:color w:val="000000" w:themeColor="text1"/>
+          <w:sz w:val="36"/>
+          <w:szCs w:val="36"/>
+          <w:lang w:val="en-CA" w:eastAsia="en-CA"/>
+        </w:rPr>
+      </w:pPr>
+      <w:r>
+        <w:rPr>
+          <w:rFonts w:ascii="Arial" w:eastAsia="Times New Roman" w:hAnsi="Arial" w:cs="Arial"/>
+          <w:b/>
+          <w:bCs/>
+          <w:color w:val="000000" w:themeColor="text1"/>
+          <w:sz w:val="24"/>
+          <w:szCs w:val="24"/>
+          <w:shd w:val="clear" w:color="auto" w:fill="FFFFFF"/>
+          <w:lang w:val="en-CA" w:eastAsia="en-CA"/>
+        </w:rPr>
+        <w:t>Reliability</w:t>
+      </w:r>
+    </w:p>
+    <w:p>
+      <w:pPr>
+        <w:numPr>
+          <w:ilvl w:val="0"/>
+          <w:numId w:val="18"/>
+        </w:numPr>
+        <w:shd w:val="clear" w:color="auto" w:fill="FFFFFF"/>
+        <w:spacing w:after="0" w:line="240" w:lineRule="auto"/>
+        <w:textAlignment w:val="baseline"/>
+        <w:rPr>
+          <w:rFonts w:ascii="Arial" w:eastAsia="Times New Roman" w:hAnsi="Arial" w:cs="Arial"/>
+          <w:color w:val="000000" w:themeColor="text1"/>
+          <w:lang w:val="en-CA" w:eastAsia="en-CA"/>
+        </w:rPr>
+      </w:pPr>
+      <w:r>
+        <w:rPr>
+          <w:rFonts w:ascii="Arial" w:eastAsia="Times New Roman" w:hAnsi="Arial" w:cs="Arial"/>
+          <w:b/>
+          <w:bCs/>
+          <w:color w:val="000000" w:themeColor="text1"/>
+          <w:shd w:val="clear" w:color="auto" w:fill="FFFFFF"/>
+          <w:lang w:val="en-CA" w:eastAsia="en-CA"/>
+        </w:rPr>
+        <w:t>Availability</w:t>
+      </w:r>
+      <w:r>
+        <w:rPr>
+          <w:rFonts w:ascii="Arial" w:eastAsia="Times New Roman" w:hAnsi="Arial" w:cs="Arial"/>
+          <w:color w:val="000000" w:themeColor="text1"/>
+          <w:shd w:val="clear" w:color="auto" w:fill="FFFFFF"/>
+          <w:lang w:val="en-CA" w:eastAsia="en-CA"/>
+        </w:rPr>
+        <w:t>:</w:t>
+      </w:r>
+      <w:r>
+        <w:rPr>
+          <w:rFonts w:ascii="Arial" w:eastAsia="Times New Roman" w:hAnsi="Arial" w:cs="Arial"/>
+          <w:color w:val="000000" w:themeColor="text1"/>
+          <w:shd w:val="clear" w:color="auto" w:fill="FFFFFF"/>
+          <w:lang w:val="en-CA" w:eastAsia="en-CA"/>
+        </w:rPr>
+        <w:t xml:space="preserve"> System shall not make a Room instance available to other users if its WRITE status is set to ‘true’ as it is being reserved/canceled/updated by another user. A Room instance shall only be accessed by one user at a time for those operations.   </w:t>
+      </w:r>
+    </w:p>
+    <w:p>
+      <w:pPr>
+        <w:spacing w:after="300" w:line="240" w:lineRule="auto"/>
+        <w:outlineLvl w:val="1"/>
+        <w:rPr>
+          <w:rFonts w:ascii="Arial" w:eastAsia="Times New Roman" w:hAnsi="Arial" w:cs="Arial"/>
+          <w:b/>
+          <w:bCs/>
+          <w:color w:val="000000" w:themeColor="text1"/>
+          <w:shd w:val="clear" w:color="auto" w:fill="FFFFFF"/>
+          <w:lang w:val="en-CA" w:eastAsia="en-CA"/>
+        </w:rPr>
+      </w:pPr>
+    </w:p>
+    <w:p>
+      <w:pPr>
+        <w:spacing w:after="300" w:line="240" w:lineRule="auto"/>
+        <w:outlineLvl w:val="1"/>
+        <w:rPr>
+          <w:rFonts w:ascii="Arial" w:eastAsia="Times New Roman" w:hAnsi="Arial" w:cs="Arial"/>
+          <w:b/>
+          <w:bCs/>
+          <w:color w:val="000000" w:themeColor="text1"/>
+          <w:sz w:val="36"/>
+          <w:szCs w:val="36"/>
+          <w:lang w:val="en-CA" w:eastAsia="en-CA"/>
+        </w:rPr>
+      </w:pPr>
+      <w:r>
+        <w:rPr>
+          <w:rFonts w:ascii="Arial" w:eastAsia="Times New Roman" w:hAnsi="Arial" w:cs="Arial"/>
+          <w:b/>
+          <w:bCs/>
+          <w:color w:val="000000" w:themeColor="text1"/>
+          <w:sz w:val="24"/>
+          <w:szCs w:val="24"/>
+          <w:shd w:val="clear" w:color="auto" w:fill="FFFFFF"/>
+          <w:lang w:val="en-CA" w:eastAsia="en-CA"/>
+        </w:rPr>
+        <w:t>Security</w:t>
+      </w:r>
+    </w:p>
+    <w:p>
+      <w:pPr>
+        <w:numPr>
+          <w:ilvl w:val="0"/>
+          <w:numId w:val="19"/>
+        </w:numPr>
+        <w:shd w:val="clear" w:color="auto" w:fill="FFFFFF"/>
+        <w:spacing w:after="0" w:line="240" w:lineRule="auto"/>
+        <w:textAlignment w:val="baseline"/>
+        <w:rPr>
+          <w:rFonts w:ascii="Arial" w:eastAsia="Times New Roman" w:hAnsi="Arial" w:cs="Arial"/>
+          <w:color w:val="000000" w:themeColor="text1"/>
+          <w:lang w:val="en-CA" w:eastAsia="en-CA"/>
+        </w:rPr>
+      </w:pPr>
+      <w:r>
+        <w:rPr>
+          <w:rFonts w:ascii="Arial" w:eastAsia="Times New Roman" w:hAnsi="Arial" w:cs="Arial"/>
+          <w:b/>
+          <w:bCs/>
+          <w:color w:val="000000" w:themeColor="text1"/>
+          <w:shd w:val="clear" w:color="auto" w:fill="FFFFFF"/>
+          <w:lang w:val="en-CA" w:eastAsia="en-CA"/>
+        </w:rPr>
+        <w:t>Confidentiality:</w:t>
+      </w:r>
+      <w:r>
+        <w:rPr>
+          <w:rFonts w:ascii="Arial" w:eastAsia="Times New Roman" w:hAnsi="Arial" w:cs="Arial"/>
+          <w:color w:val="000000" w:themeColor="text1"/>
+          <w:shd w:val="clear" w:color="auto" w:fill="FFFFFF"/>
+          <w:lang w:val="en-CA" w:eastAsia="en-CA"/>
+        </w:rPr>
+        <w:t xml:space="preserve"> </w:t>
+      </w:r>
+      <w:r>
+        <w:rPr>
+          <w:rFonts w:ascii="Arial" w:eastAsia="Times New Roman" w:hAnsi="Arial" w:cs="Arial"/>
+          <w:color w:val="000000" w:themeColor="text1"/>
+          <w:shd w:val="clear" w:color="auto" w:fill="FFFFFF"/>
+          <w:lang w:val="en-CA" w:eastAsia="en-CA"/>
+        </w:rPr>
+        <w:t xml:space="preserve">the system shall not disclose the identity of the room holders who have confirmed reservations to other users </w:t>
+      </w:r>
+      <w:proofErr w:type="gramStart"/>
+      <w:r>
+        <w:rPr>
+          <w:rFonts w:ascii="Arial" w:eastAsia="Times New Roman" w:hAnsi="Arial" w:cs="Arial"/>
+          <w:color w:val="000000" w:themeColor="text1"/>
+          <w:shd w:val="clear" w:color="auto" w:fill="FFFFFF"/>
+          <w:lang w:val="en-CA" w:eastAsia="en-CA"/>
+        </w:rPr>
+        <w:t>n</w:t>
+      </w:r>
+      <w:r>
+        <w:rPr>
+          <w:rFonts w:ascii="Arial" w:eastAsia="Times New Roman" w:hAnsi="Arial" w:cs="Arial"/>
+          <w:color w:val="000000" w:themeColor="text1"/>
+          <w:shd w:val="clear" w:color="auto" w:fill="FFFFFF"/>
+          <w:lang w:val="en-CA" w:eastAsia="en-CA"/>
+        </w:rPr>
+        <w:t>or</w:t>
+      </w:r>
+      <w:proofErr w:type="gramEnd"/>
+      <w:r>
+        <w:rPr>
+          <w:rFonts w:ascii="Arial" w:eastAsia="Times New Roman" w:hAnsi="Arial" w:cs="Arial"/>
+          <w:color w:val="000000" w:themeColor="text1"/>
+          <w:shd w:val="clear" w:color="auto" w:fill="FFFFFF"/>
+          <w:lang w:val="en-CA" w:eastAsia="en-CA"/>
+        </w:rPr>
+        <w:t xml:space="preserve"> the identity of the people on the waiting list.</w:t>
+      </w:r>
+    </w:p>
+    <w:p>
+      <w:pPr>
+        <w:numPr>
+          <w:ilvl w:val="0"/>
+          <w:numId w:val="19"/>
+        </w:numPr>
+        <w:shd w:val="clear" w:color="auto" w:fill="FFFFFF"/>
+        <w:spacing w:after="0" w:line="240" w:lineRule="auto"/>
+        <w:textAlignment w:val="baseline"/>
+        <w:rPr>
+          <w:rFonts w:ascii="Arial" w:eastAsia="Times New Roman" w:hAnsi="Arial" w:cs="Arial"/>
+          <w:color w:val="000000" w:themeColor="text1"/>
+          <w:lang w:val="en-CA" w:eastAsia="en-CA"/>
+        </w:rPr>
+      </w:pPr>
+      <w:r>
+        <w:rPr>
+          <w:rFonts w:ascii="Arial" w:eastAsia="Times New Roman" w:hAnsi="Arial" w:cs="Arial"/>
+          <w:b/>
+          <w:bCs/>
+          <w:color w:val="000000" w:themeColor="text1"/>
+          <w:shd w:val="clear" w:color="auto" w:fill="FFFFFF"/>
+          <w:lang w:val="en-CA" w:eastAsia="en-CA"/>
+        </w:rPr>
+        <w:t>Integrity:</w:t>
+      </w:r>
+      <w:r>
+        <w:rPr>
+          <w:rFonts w:ascii="Arial" w:eastAsia="Times New Roman" w:hAnsi="Arial" w:cs="Arial"/>
+          <w:color w:val="000000" w:themeColor="text1"/>
+          <w:shd w:val="clear" w:color="auto" w:fill="FFFFFF"/>
+          <w:lang w:val="en-CA" w:eastAsia="en-CA"/>
+        </w:rPr>
+        <w:t xml:space="preserve"> The system shall be safe and fair to every user.</w:t>
+      </w:r>
+    </w:p>
+    <w:p>
+      <w:pPr>
+        <w:numPr>
+          <w:ilvl w:val="0"/>
+          <w:numId w:val="19"/>
+        </w:numPr>
+        <w:shd w:val="clear" w:color="auto" w:fill="FFFFFF"/>
+        <w:spacing w:after="0" w:line="240" w:lineRule="auto"/>
+        <w:textAlignment w:val="baseline"/>
+        <w:rPr>
+          <w:rFonts w:ascii="Arial" w:eastAsia="Times New Roman" w:hAnsi="Arial" w:cs="Arial"/>
+          <w:color w:val="000000" w:themeColor="text1"/>
+          <w:lang w:val="en-CA" w:eastAsia="en-CA"/>
+        </w:rPr>
+      </w:pPr>
+      <w:r>
+        <w:rPr>
+          <w:rFonts w:ascii="Arial" w:eastAsia="Times New Roman" w:hAnsi="Arial" w:cs="Arial"/>
+          <w:b/>
+          <w:bCs/>
+          <w:color w:val="000000" w:themeColor="text1"/>
+          <w:shd w:val="clear" w:color="auto" w:fill="FFFFFF"/>
+          <w:lang w:val="en-CA" w:eastAsia="en-CA"/>
+        </w:rPr>
+        <w:t>Non-repudiation:</w:t>
+      </w:r>
+      <w:r>
+        <w:rPr>
+          <w:rFonts w:ascii="Arial" w:eastAsia="Times New Roman" w:hAnsi="Arial" w:cs="Arial"/>
+          <w:color w:val="000000" w:themeColor="text1"/>
+          <w:shd w:val="clear" w:color="auto" w:fill="FFFFFF"/>
+          <w:lang w:val="en-CA" w:eastAsia="en-CA"/>
+        </w:rPr>
+        <w:t xml:space="preserve"> Database transactions shall be logged and saved.</w:t>
+      </w:r>
+    </w:p>
+    <w:p>
+      <w:pPr>
+        <w:numPr>
+          <w:ilvl w:val="0"/>
+          <w:numId w:val="19"/>
+        </w:numPr>
+        <w:shd w:val="clear" w:color="auto" w:fill="FFFFFF"/>
+        <w:spacing w:after="0" w:line="240" w:lineRule="auto"/>
+        <w:textAlignment w:val="baseline"/>
+        <w:rPr>
+          <w:rFonts w:ascii="Arial" w:eastAsia="Times New Roman" w:hAnsi="Arial" w:cs="Arial"/>
+          <w:color w:val="000000" w:themeColor="text1"/>
+          <w:lang w:val="en-CA" w:eastAsia="en-CA"/>
+        </w:rPr>
+      </w:pPr>
+      <w:r>
+        <w:rPr>
+          <w:rFonts w:ascii="Arial" w:eastAsia="Times New Roman" w:hAnsi="Arial" w:cs="Arial"/>
+          <w:b/>
+          <w:bCs/>
+          <w:color w:val="000000" w:themeColor="text1"/>
+          <w:shd w:val="clear" w:color="auto" w:fill="FFFFFF"/>
+          <w:lang w:val="en-CA" w:eastAsia="en-CA"/>
+        </w:rPr>
+        <w:t>Accountability:</w:t>
+      </w:r>
+      <w:r>
+        <w:rPr>
+          <w:rFonts w:ascii="Arial" w:eastAsia="Times New Roman" w:hAnsi="Arial" w:cs="Arial"/>
+          <w:color w:val="000000" w:themeColor="text1"/>
+          <w:shd w:val="clear" w:color="auto" w:fill="FFFFFF"/>
+          <w:lang w:val="en-CA" w:eastAsia="en-CA"/>
+        </w:rPr>
+        <w:t xml:space="preserve"> Logs shall not be modifiable by Administrator.</w:t>
+      </w:r>
+    </w:p>
+    <w:p>
+      <w:pPr>
+        <w:numPr>
+          <w:ilvl w:val="0"/>
+          <w:numId w:val="19"/>
+        </w:numPr>
+        <w:shd w:val="clear" w:color="auto" w:fill="FFFFFF"/>
+        <w:spacing w:after="160" w:line="240" w:lineRule="auto"/>
+        <w:textAlignment w:val="baseline"/>
+        <w:rPr>
+          <w:rFonts w:ascii="Arial" w:eastAsia="Times New Roman" w:hAnsi="Arial" w:cs="Arial"/>
+          <w:color w:val="000000" w:themeColor="text1"/>
+          <w:lang w:val="en-CA" w:eastAsia="en-CA"/>
+        </w:rPr>
+      </w:pPr>
+      <w:r>
+        <w:rPr>
+          <w:rFonts w:ascii="Arial" w:eastAsia="Times New Roman" w:hAnsi="Arial" w:cs="Arial"/>
+          <w:b/>
+          <w:bCs/>
+          <w:color w:val="000000" w:themeColor="text1"/>
+          <w:shd w:val="clear" w:color="auto" w:fill="FFFFFF"/>
+          <w:lang w:val="en-CA" w:eastAsia="en-CA"/>
+        </w:rPr>
+        <w:t>Authenticity:</w:t>
+      </w:r>
+      <w:r>
+        <w:rPr>
+          <w:rFonts w:ascii="Arial" w:eastAsia="Times New Roman" w:hAnsi="Arial" w:cs="Arial"/>
+          <w:color w:val="000000" w:themeColor="text1"/>
+          <w:shd w:val="clear" w:color="auto" w:fill="FFFFFF"/>
+          <w:lang w:val="en-CA" w:eastAsia="en-CA"/>
+        </w:rPr>
+        <w:t xml:space="preserve"> Long password (minimum 8 characters) shall be required from users.</w:t>
+      </w:r>
+    </w:p>
+    <w:p>
+      <w:pPr>
+        <w:spacing w:after="300" w:line="240" w:lineRule="auto"/>
+        <w:outlineLvl w:val="1"/>
+        <w:rPr>
+          <w:rFonts w:ascii="Arial" w:eastAsia="Times New Roman" w:hAnsi="Arial" w:cs="Arial"/>
+          <w:b/>
+          <w:bCs/>
+          <w:color w:val="000000" w:themeColor="text1"/>
+          <w:sz w:val="36"/>
+          <w:szCs w:val="36"/>
+          <w:lang w:val="en-CA" w:eastAsia="en-CA"/>
+        </w:rPr>
+      </w:pPr>
+      <w:r>
+        <w:rPr>
+          <w:rFonts w:ascii="Arial" w:eastAsia="Times New Roman" w:hAnsi="Arial" w:cs="Arial"/>
+          <w:b/>
+          <w:bCs/>
+          <w:color w:val="000000" w:themeColor="text1"/>
+          <w:sz w:val="24"/>
+          <w:szCs w:val="24"/>
+          <w:shd w:val="clear" w:color="auto" w:fill="FFFFFF"/>
+          <w:lang w:val="en-CA" w:eastAsia="en-CA"/>
+        </w:rPr>
+        <w:t>Maintainability</w:t>
+      </w:r>
+    </w:p>
+    <w:p>
+      <w:pPr>
+        <w:numPr>
+          <w:ilvl w:val="0"/>
+          <w:numId w:val="20"/>
+        </w:numPr>
+        <w:shd w:val="clear" w:color="auto" w:fill="FFFFFF"/>
+        <w:spacing w:after="0" w:line="240" w:lineRule="auto"/>
+        <w:textAlignment w:val="baseline"/>
+        <w:rPr>
+          <w:rFonts w:ascii="Arial" w:eastAsia="Times New Roman" w:hAnsi="Arial" w:cs="Arial"/>
+          <w:color w:val="000000" w:themeColor="text1"/>
+          <w:lang w:val="en-CA" w:eastAsia="en-CA"/>
+        </w:rPr>
+      </w:pPr>
+      <w:r>
+        <w:rPr>
+          <w:rFonts w:ascii="Arial" w:eastAsia="Times New Roman" w:hAnsi="Arial" w:cs="Arial"/>
+          <w:b/>
+          <w:bCs/>
+          <w:color w:val="000000" w:themeColor="text1"/>
+          <w:shd w:val="clear" w:color="auto" w:fill="FFFFFF"/>
+          <w:lang w:val="en-CA" w:eastAsia="en-CA"/>
+        </w:rPr>
+        <w:t>Modularity:</w:t>
+      </w:r>
+      <w:r>
+        <w:rPr>
+          <w:rFonts w:ascii="Arial" w:eastAsia="Times New Roman" w:hAnsi="Arial" w:cs="Arial"/>
+          <w:color w:val="000000" w:themeColor="text1"/>
+          <w:shd w:val="clear" w:color="auto" w:fill="FFFFFF"/>
+          <w:lang w:val="en-CA" w:eastAsia="en-CA"/>
+        </w:rPr>
+        <w:t xml:space="preserve"> A multi-layered system shall be designed to separate responsibilities and lower coupling. An object-oriented architectural style shall be used.</w:t>
+      </w:r>
+    </w:p>
+    <w:p>
+      <w:pPr>
+        <w:numPr>
+          <w:ilvl w:val="0"/>
+          <w:numId w:val="20"/>
+        </w:numPr>
+        <w:shd w:val="clear" w:color="auto" w:fill="FFFFFF"/>
+        <w:spacing w:after="0" w:line="240" w:lineRule="auto"/>
+        <w:textAlignment w:val="baseline"/>
+        <w:rPr>
+          <w:rFonts w:ascii="Arial" w:eastAsia="Times New Roman" w:hAnsi="Arial" w:cs="Arial"/>
+          <w:color w:val="000000" w:themeColor="text1"/>
+          <w:lang w:val="en-CA" w:eastAsia="en-CA"/>
+        </w:rPr>
+      </w:pPr>
+      <w:r>
+        <w:rPr>
+          <w:rFonts w:ascii="Arial" w:eastAsia="Times New Roman" w:hAnsi="Arial" w:cs="Arial"/>
+          <w:b/>
+          <w:bCs/>
+          <w:color w:val="000000" w:themeColor="text1"/>
+          <w:shd w:val="clear" w:color="auto" w:fill="FFFFFF"/>
+          <w:lang w:val="en-CA" w:eastAsia="en-CA"/>
+        </w:rPr>
+        <w:t>Reusability:</w:t>
+      </w:r>
+      <w:r>
+        <w:rPr>
+          <w:rFonts w:ascii="Arial" w:eastAsia="Times New Roman" w:hAnsi="Arial" w:cs="Arial"/>
+          <w:color w:val="000000" w:themeColor="text1"/>
+          <w:shd w:val="clear" w:color="auto" w:fill="FFFFFF"/>
+          <w:lang w:val="en-CA" w:eastAsia="en-CA"/>
+        </w:rPr>
+        <w:t xml:space="preserve"> Multi-layer architecture shall allow main domain classes to be reused if need be as they do not directly communicate with low level layers.</w:t>
+      </w:r>
+    </w:p>
+    <w:p>
+      <w:pPr>
+        <w:numPr>
+          <w:ilvl w:val="0"/>
+          <w:numId w:val="20"/>
+        </w:numPr>
+        <w:shd w:val="clear" w:color="auto" w:fill="FFFFFF"/>
+        <w:spacing w:after="0" w:line="240" w:lineRule="auto"/>
+        <w:textAlignment w:val="baseline"/>
+        <w:rPr>
+          <w:rFonts w:ascii="Arial" w:eastAsia="Times New Roman" w:hAnsi="Arial" w:cs="Arial"/>
+          <w:color w:val="000000" w:themeColor="text1"/>
+          <w:lang w:val="en-CA" w:eastAsia="en-CA"/>
+        </w:rPr>
+      </w:pPr>
+      <w:r>
+        <w:rPr>
+          <w:rFonts w:ascii="Arial" w:eastAsia="Times New Roman" w:hAnsi="Arial" w:cs="Arial"/>
+          <w:b/>
+          <w:bCs/>
+          <w:color w:val="000000" w:themeColor="text1"/>
+          <w:shd w:val="clear" w:color="auto" w:fill="FFFFFF"/>
+          <w:lang w:val="en-CA" w:eastAsia="en-CA"/>
+        </w:rPr>
+        <w:lastRenderedPageBreak/>
+        <w:t>Analysability:</w:t>
+      </w:r>
+      <w:r>
+        <w:rPr>
+          <w:rFonts w:ascii="Arial" w:eastAsia="Times New Roman" w:hAnsi="Arial" w:cs="Arial"/>
+          <w:b/>
+          <w:bCs/>
+          <w:color w:val="000000" w:themeColor="text1"/>
+          <w:shd w:val="clear" w:color="auto" w:fill="FFFFFF"/>
+          <w:lang w:val="en-CA" w:eastAsia="en-CA"/>
+        </w:rPr>
+        <w:t xml:space="preserve"> </w:t>
+      </w:r>
+      <w:r>
+        <w:rPr>
+          <w:rFonts w:ascii="Arial" w:eastAsia="Times New Roman" w:hAnsi="Arial" w:cs="Arial"/>
+          <w:color w:val="000000" w:themeColor="text1"/>
+          <w:shd w:val="clear" w:color="auto" w:fill="FFFFFF"/>
+          <w:lang w:val="en-CA" w:eastAsia="en-CA"/>
+        </w:rPr>
+        <w:t> </w:t>
+      </w:r>
+      <w:proofErr w:type="spellStart"/>
+      <w:r>
+        <w:rPr>
+          <w:rFonts w:ascii="Arial" w:eastAsia="Times New Roman" w:hAnsi="Arial" w:cs="Arial"/>
+          <w:color w:val="000000" w:themeColor="text1"/>
+          <w:shd w:val="clear" w:color="auto" w:fill="FFFFFF"/>
+          <w:lang w:val="en-CA" w:eastAsia="en-CA"/>
+        </w:rPr>
+        <w:t>Logiscope</w:t>
+      </w:r>
+      <w:proofErr w:type="spellEnd"/>
+      <w:r>
+        <w:rPr>
+          <w:rFonts w:ascii="Arial" w:eastAsia="Times New Roman" w:hAnsi="Arial" w:cs="Arial"/>
+          <w:color w:val="000000" w:themeColor="text1"/>
+          <w:shd w:val="clear" w:color="auto" w:fill="FFFFFF"/>
+          <w:lang w:val="en-CA" w:eastAsia="en-CA"/>
+        </w:rPr>
+        <w:t xml:space="preserve"> shall be used to analyse the code. The report produced for this characteristic will include analysis of weighted methods per </w:t>
+      </w:r>
+      <w:proofErr w:type="gramStart"/>
+      <w:r>
+        <w:rPr>
+          <w:rFonts w:ascii="Arial" w:eastAsia="Times New Roman" w:hAnsi="Arial" w:cs="Arial"/>
+          <w:color w:val="000000" w:themeColor="text1"/>
+          <w:shd w:val="clear" w:color="auto" w:fill="FFFFFF"/>
+          <w:lang w:val="en-CA" w:eastAsia="en-CA"/>
+        </w:rPr>
+        <w:t>class ,</w:t>
+      </w:r>
+      <w:proofErr w:type="gramEnd"/>
+      <w:r>
+        <w:rPr>
+          <w:rFonts w:ascii="Arial" w:eastAsia="Times New Roman" w:hAnsi="Arial" w:cs="Arial"/>
+          <w:color w:val="000000" w:themeColor="text1"/>
+          <w:shd w:val="clear" w:color="auto" w:fill="FFFFFF"/>
+          <w:lang w:val="en-CA" w:eastAsia="en-CA"/>
+        </w:rPr>
+        <w:t xml:space="preserve"> class comment rate, number of base classes and direct classes associated to each class. The resulting grade shall not be below fair.</w:t>
+      </w:r>
+    </w:p>
+    <w:p>
+      <w:pPr>
+        <w:numPr>
+          <w:ilvl w:val="0"/>
+          <w:numId w:val="20"/>
+        </w:numPr>
+        <w:shd w:val="clear" w:color="auto" w:fill="FFFFFF"/>
+        <w:spacing w:after="160" w:line="240" w:lineRule="auto"/>
+        <w:textAlignment w:val="baseline"/>
+        <w:rPr>
+          <w:rFonts w:ascii="Arial" w:eastAsia="Times New Roman" w:hAnsi="Arial" w:cs="Arial"/>
+          <w:color w:val="000000" w:themeColor="text1"/>
+          <w:lang w:val="en-CA" w:eastAsia="en-CA"/>
+        </w:rPr>
+      </w:pPr>
+      <w:r>
+        <w:rPr>
+          <w:rFonts w:ascii="Arial" w:eastAsia="Times New Roman" w:hAnsi="Arial" w:cs="Arial"/>
+          <w:b/>
+          <w:bCs/>
+          <w:color w:val="000000" w:themeColor="text1"/>
+          <w:shd w:val="clear" w:color="auto" w:fill="FFFFFF"/>
+          <w:lang w:val="en-CA" w:eastAsia="en-CA"/>
+        </w:rPr>
+        <w:t>Testability:</w:t>
+      </w:r>
+      <w:r>
+        <w:rPr>
+          <w:rFonts w:ascii="Arial" w:eastAsia="Times New Roman" w:hAnsi="Arial" w:cs="Arial"/>
+          <w:color w:val="000000" w:themeColor="text1"/>
+          <w:shd w:val="clear" w:color="auto" w:fill="FFFFFF"/>
+          <w:lang w:val="en-CA" w:eastAsia="en-CA"/>
+        </w:rPr>
+        <w:t xml:space="preserve"> </w:t>
+      </w:r>
+      <w:proofErr w:type="spellStart"/>
+      <w:r>
+        <w:rPr>
+          <w:rFonts w:ascii="Arial" w:eastAsia="Times New Roman" w:hAnsi="Arial" w:cs="Arial"/>
+          <w:color w:val="000000" w:themeColor="text1"/>
+          <w:shd w:val="clear" w:color="auto" w:fill="FFFFFF"/>
+          <w:lang w:val="en-CA" w:eastAsia="en-CA"/>
+        </w:rPr>
+        <w:t>Logiscope</w:t>
+      </w:r>
+      <w:proofErr w:type="spellEnd"/>
+      <w:r>
+        <w:rPr>
+          <w:rFonts w:ascii="Arial" w:eastAsia="Times New Roman" w:hAnsi="Arial" w:cs="Arial"/>
+          <w:color w:val="000000" w:themeColor="text1"/>
+          <w:shd w:val="clear" w:color="auto" w:fill="FFFFFF"/>
+          <w:lang w:val="en-CA" w:eastAsia="en-CA"/>
+        </w:rPr>
+        <w:t xml:space="preserve"> shall be used to analyse the code. The report produced for this characteristic will include analysis of weighted methods per class, the total number of methods per class and the number of classes used directly by each current class. The resulting grade shall not be below fair.</w:t>
+      </w:r>
+    </w:p>
+    <w:p>
+      <w:pPr>
+        <w:spacing w:after="300" w:line="240" w:lineRule="auto"/>
+        <w:outlineLvl w:val="1"/>
+        <w:rPr>
+          <w:rFonts w:ascii="Arial" w:eastAsia="Times New Roman" w:hAnsi="Arial" w:cs="Arial"/>
+          <w:b/>
+          <w:bCs/>
+          <w:color w:val="000000" w:themeColor="text1"/>
+          <w:sz w:val="24"/>
+          <w:szCs w:val="24"/>
+          <w:shd w:val="clear" w:color="auto" w:fill="FFFFFF"/>
+          <w:lang w:val="en-CA" w:eastAsia="en-CA"/>
+        </w:rPr>
+      </w:pPr>
+      <w:r>
+        <w:rPr>
+          <w:rFonts w:ascii="Arial" w:eastAsia="Times New Roman" w:hAnsi="Arial" w:cs="Arial"/>
+          <w:b/>
+          <w:bCs/>
+          <w:color w:val="000000" w:themeColor="text1"/>
+          <w:sz w:val="24"/>
+          <w:szCs w:val="24"/>
+          <w:shd w:val="clear" w:color="auto" w:fill="FFFFFF"/>
+          <w:lang w:val="en-CA" w:eastAsia="en-CA"/>
         </w:rPr>
         <w:t>Portability</w:t>
       </w:r>
     </w:p>
     <w:p>
       <w:pPr>
-        <w:pStyle w:val="NormalWeb"/>
-        <w:spacing w:before="0" w:beforeAutospacing="0" w:after="0" w:afterAutospacing="0"/>
-      </w:pPr>
-      <w:r>
-        <w:rPr>
-          <w:rFonts w:ascii="Arial" w:hAnsi="Arial" w:cs="Arial"/>
-          <w:color w:val="000000"/>
-        </w:rPr>
-        <w:t>Description goes here.</w:t>
+        <w:numPr>
+          <w:ilvl w:val="0"/>
+          <w:numId w:val="20"/>
+        </w:numPr>
+        <w:shd w:val="clear" w:color="auto" w:fill="FFFFFF"/>
+        <w:spacing w:after="0" w:line="240" w:lineRule="auto"/>
+        <w:textAlignment w:val="baseline"/>
+        <w:rPr>
+          <w:rFonts w:ascii="Arial" w:eastAsia="Times New Roman" w:hAnsi="Arial" w:cs="Arial"/>
+          <w:b/>
+          <w:bCs/>
+          <w:color w:val="000000" w:themeColor="text1"/>
+          <w:shd w:val="clear" w:color="auto" w:fill="FFFFFF"/>
+          <w:lang w:val="en-CA" w:eastAsia="en-CA"/>
+        </w:rPr>
+      </w:pPr>
+      <w:r>
+        <w:rPr>
+          <w:rFonts w:ascii="Arial" w:eastAsia="Times New Roman" w:hAnsi="Arial" w:cs="Arial"/>
+          <w:b/>
+          <w:color w:val="000000" w:themeColor="text1"/>
+          <w:shd w:val="clear" w:color="auto" w:fill="FFFFFF"/>
+          <w:lang w:val="en-CA" w:eastAsia="en-CA"/>
+        </w:rPr>
+        <w:t>Adaptability</w:t>
+      </w:r>
+      <w:r>
+        <w:rPr>
+          <w:rFonts w:ascii="Arial" w:eastAsia="Times New Roman" w:hAnsi="Arial" w:cs="Arial"/>
+          <w:color w:val="000000" w:themeColor="text1"/>
+          <w:shd w:val="clear" w:color="auto" w:fill="FFFFFF"/>
+          <w:lang w:val="en-CA" w:eastAsia="en-CA"/>
+        </w:rPr>
+        <w:t>:</w:t>
+      </w:r>
+      <w:r>
+        <w:rPr>
+          <w:rFonts w:ascii="Arial" w:eastAsia="Times New Roman" w:hAnsi="Arial" w:cs="Arial"/>
+          <w:color w:val="000000" w:themeColor="text1"/>
+          <w:shd w:val="clear" w:color="auto" w:fill="FFFFFF"/>
+          <w:lang w:val="en-CA" w:eastAsia="en-CA"/>
+        </w:rPr>
+        <w:t xml:space="preserve"> Android app shall work for devices with an Android OS version of 4.0 or 4.1.</w:t>
+      </w:r>
+      <w:bookmarkStart w:id="0" w:name="_GoBack"/>
+      <w:bookmarkEnd w:id="0"/>
+      <w:r>
+        <w:rPr>
+          <w:rFonts w:ascii="Arial" w:eastAsia="Times New Roman" w:hAnsi="Arial" w:cs="Arial"/>
+          <w:b/>
+          <w:bCs/>
+          <w:color w:val="000000" w:themeColor="text1"/>
+          <w:shd w:val="clear" w:color="auto" w:fill="FFFFFF"/>
+          <w:lang w:val="en-CA" w:eastAsia="en-CA"/>
+        </w:rPr>
+        <w:t xml:space="preserve"> </w:t>
       </w:r>
     </w:p>
     <w:p>
@@ -4146,7 +5478,7 @@
                 <w:bCs/>
                 <w:noProof/>
               </w:rPr>
-              <w:t>4</w:t>
+              <w:t>7</w:t>
             </w:r>
             <w:r>
               <w:rPr>
@@ -4191,7 +5523,7 @@
                 <w:bCs/>
                 <w:noProof/>
               </w:rPr>
-              <w:t>7</w:t>
+              <w:t>8</w:t>
             </w:r>
             <w:r>
               <w:rPr>
@@ -4785,6 +6117,155 @@
     </w:lvl>
   </w:abstractNum>
   <w:abstractNum w:abstractNumId="2">
+    <w:nsid w:val="0A980B13"/>
+    <w:multiLevelType w:val="multilevel"/>
+    <w:tmpl w:val="366E75D8"/>
+    <w:lvl w:ilvl="0">
+      <w:start w:val="1"/>
+      <w:numFmt w:val="bullet"/>
+      <w:lvlText w:val=""/>
+      <w:lvlJc w:val="left"/>
+      <w:pPr>
+        <w:tabs>
+          <w:tab w:val="num" w:pos="720"/>
+        </w:tabs>
+        <w:ind w:left="720" w:hanging="360"/>
+      </w:pPr>
+      <w:rPr>
+        <w:rFonts w:ascii="Symbol" w:hAnsi="Symbol" w:hint="default"/>
+        <w:sz w:val="20"/>
+      </w:rPr>
+    </w:lvl>
+    <w:lvl w:ilvl="1" w:tentative="1">
+      <w:start w:val="1"/>
+      <w:numFmt w:val="bullet"/>
+      <w:lvlText w:val="o"/>
+      <w:lvlJc w:val="left"/>
+      <w:pPr>
+        <w:tabs>
+          <w:tab w:val="num" w:pos="1440"/>
+        </w:tabs>
+        <w:ind w:left="1440" w:hanging="360"/>
+      </w:pPr>
+      <w:rPr>
+        <w:rFonts w:ascii="Courier New" w:hAnsi="Courier New" w:hint="default"/>
+        <w:sz w:val="20"/>
+      </w:rPr>
+    </w:lvl>
+    <w:lvl w:ilvl="2" w:tentative="1">
+      <w:start w:val="1"/>
+      <w:numFmt w:val="bullet"/>
+      <w:lvlText w:val=""/>
+      <w:lvlJc w:val="left"/>
+      <w:pPr>
+        <w:tabs>
+          <w:tab w:val="num" w:pos="2160"/>
+        </w:tabs>
+        <w:ind w:left="2160" w:hanging="360"/>
+      </w:pPr>
+      <w:rPr>
+        <w:rFonts w:ascii="Wingdings" w:hAnsi="Wingdings" w:hint="default"/>
+        <w:sz w:val="20"/>
+      </w:rPr>
+    </w:lvl>
+    <w:lvl w:ilvl="3" w:tentative="1">
+      <w:start w:val="1"/>
+      <w:numFmt w:val="bullet"/>
+      <w:lvlText w:val=""/>
+      <w:lvlJc w:val="left"/>
+      <w:pPr>
+        <w:tabs>
+          <w:tab w:val="num" w:pos="2880"/>
+        </w:tabs>
+        <w:ind w:left="2880" w:hanging="360"/>
+      </w:pPr>
+      <w:rPr>
+        <w:rFonts w:ascii="Wingdings" w:hAnsi="Wingdings" w:hint="default"/>
+        <w:sz w:val="20"/>
+      </w:rPr>
+    </w:lvl>
+    <w:lvl w:ilvl="4" w:tentative="1">
+      <w:start w:val="1"/>
+      <w:numFmt w:val="bullet"/>
+      <w:lvlText w:val=""/>
+      <w:lvlJc w:val="left"/>
+      <w:pPr>
+        <w:tabs>
+          <w:tab w:val="num" w:pos="3600"/>
+        </w:tabs>
+        <w:ind w:left="3600" w:hanging="360"/>
+      </w:pPr>
+      <w:rPr>
+        <w:rFonts w:ascii="Wingdings" w:hAnsi="Wingdings" w:hint="default"/>
+        <w:sz w:val="20"/>
+      </w:rPr>
+    </w:lvl>
+    <w:lvl w:ilvl="5" w:tentative="1">
+      <w:start w:val="1"/>
+      <w:numFmt w:val="bullet"/>
+      <w:lvlText w:val=""/>
+      <w:lvlJc w:val="left"/>
+      <w:pPr>
+        <w:tabs>
+          <w:tab w:val="num" w:pos="4320"/>
+        </w:tabs>
+        <w:ind w:left="4320" w:hanging="360"/>
+      </w:pPr>
+      <w:rPr>
+        <w:rFonts w:ascii="Wingdings" w:hAnsi="Wingdings" w:hint="default"/>
+        <w:sz w:val="20"/>
+      </w:rPr>
+    </w:lvl>
+    <w:lvl w:ilvl="6" w:tentative="1">
+      <w:start w:val="1"/>
+      <w:numFmt w:val="bullet"/>
+      <w:lvlText w:val=""/>
+      <w:lvlJc w:val="left"/>
+      <w:pPr>
+        <w:tabs>
+          <w:tab w:val="num" w:pos="5040"/>
+        </w:tabs>
+        <w:ind w:left="5040" w:hanging="360"/>
+      </w:pPr>
+      <w:rPr>
+        <w:rFonts w:ascii="Wingdings" w:hAnsi="Wingdings" w:hint="default"/>
+        <w:sz w:val="20"/>
+      </w:rPr>
+    </w:lvl>
+    <w:lvl w:ilvl="7" w:tentative="1">
+      <w:start w:val="1"/>
+      <w:numFmt w:val="bullet"/>
+      <w:lvlText w:val=""/>
+      <w:lvlJc w:val="left"/>
+      <w:pPr>
+        <w:tabs>
+          <w:tab w:val="num" w:pos="5760"/>
+        </w:tabs>
+        <w:ind w:left="5760" w:hanging="360"/>
+      </w:pPr>
+      <w:rPr>
+        <w:rFonts w:ascii="Wingdings" w:hAnsi="Wingdings" w:hint="default"/>
+        <w:sz w:val="20"/>
+      </w:rPr>
+    </w:lvl>
+    <w:lvl w:ilvl="8" w:tentative="1">
+      <w:start w:val="1"/>
+      <w:numFmt w:val="bullet"/>
+      <w:lvlText w:val=""/>
+      <w:lvlJc w:val="left"/>
+      <w:pPr>
+        <w:tabs>
+          <w:tab w:val="num" w:pos="6480"/>
+        </w:tabs>
+        <w:ind w:left="6480" w:hanging="360"/>
+      </w:pPr>
+      <w:rPr>
+        <w:rFonts w:ascii="Wingdings" w:hAnsi="Wingdings" w:hint="default"/>
+        <w:sz w:val="20"/>
+      </w:rPr>
+    </w:lvl>
+  </w:abstractNum>
+  <w:abstractNum w:abstractNumId="3">
     <w:nsid w:val="144A054B"/>
     <w:multiLevelType w:val="hybridMultilevel"/>
     <w:tmpl w:val="5264484C"/>
@@ -4873,7 +6354,156 @@
       </w:pPr>
     </w:lvl>
   </w:abstractNum>
-  <w:abstractNum w:abstractNumId="3">
+  <w:abstractNum w:abstractNumId="4">
+    <w:nsid w:val="20F9199B"/>
+    <w:multiLevelType w:val="multilevel"/>
+    <w:tmpl w:val="EE6C3E7E"/>
+    <w:lvl w:ilvl="0">
+      <w:start w:val="1"/>
+      <w:numFmt w:val="bullet"/>
+      <w:lvlText w:val=""/>
+      <w:lvlJc w:val="left"/>
+      <w:pPr>
+        <w:tabs>
+          <w:tab w:val="num" w:pos="720"/>
+        </w:tabs>
+        <w:ind w:left="720" w:hanging="360"/>
+      </w:pPr>
+      <w:rPr>
+        <w:rFonts w:ascii="Symbol" w:hAnsi="Symbol" w:hint="default"/>
+        <w:sz w:val="20"/>
+      </w:rPr>
+    </w:lvl>
+    <w:lvl w:ilvl="1" w:tentative="1">
+      <w:start w:val="1"/>
+      <w:numFmt w:val="bullet"/>
+      <w:lvlText w:val="o"/>
+      <w:lvlJc w:val="left"/>
+      <w:pPr>
+        <w:tabs>
+          <w:tab w:val="num" w:pos="1440"/>
+        </w:tabs>
+        <w:ind w:left="1440" w:hanging="360"/>
+      </w:pPr>
+      <w:rPr>
+        <w:rFonts w:ascii="Courier New" w:hAnsi="Courier New" w:hint="default"/>
+        <w:sz w:val="20"/>
+      </w:rPr>
+    </w:lvl>
+    <w:lvl w:ilvl="2" w:tentative="1">
+      <w:start w:val="1"/>
+      <w:numFmt w:val="bullet"/>
+      <w:lvlText w:val=""/>
+      <w:lvlJc w:val="left"/>
+      <w:pPr>
+        <w:tabs>
+          <w:tab w:val="num" w:pos="2160"/>
+        </w:tabs>
+        <w:ind w:left="2160" w:hanging="360"/>
+      </w:pPr>
+      <w:rPr>
+        <w:rFonts w:ascii="Wingdings" w:hAnsi="Wingdings" w:hint="default"/>
+        <w:sz w:val="20"/>
+      </w:rPr>
+    </w:lvl>
+    <w:lvl w:ilvl="3" w:tentative="1">
+      <w:start w:val="1"/>
+      <w:numFmt w:val="bullet"/>
+      <w:lvlText w:val=""/>
+      <w:lvlJc w:val="left"/>
+      <w:pPr>
+        <w:tabs>
+          <w:tab w:val="num" w:pos="2880"/>
+        </w:tabs>
+        <w:ind w:left="2880" w:hanging="360"/>
+      </w:pPr>
+      <w:rPr>
+        <w:rFonts w:ascii="Wingdings" w:hAnsi="Wingdings" w:hint="default"/>
+        <w:sz w:val="20"/>
+      </w:rPr>
+    </w:lvl>
+    <w:lvl w:ilvl="4" w:tentative="1">
+      <w:start w:val="1"/>
+      <w:numFmt w:val="bullet"/>
+      <w:lvlText w:val=""/>
+      <w:lvlJc w:val="left"/>
+      <w:pPr>
+        <w:tabs>
+          <w:tab w:val="num" w:pos="3600"/>
+        </w:tabs>
+        <w:ind w:left="3600" w:hanging="360"/>
+      </w:pPr>
+      <w:rPr>
+        <w:rFonts w:ascii="Wingdings" w:hAnsi="Wingdings" w:hint="default"/>
+        <w:sz w:val="20"/>
+      </w:rPr>
+    </w:lvl>
+    <w:lvl w:ilvl="5" w:tentative="1">
+      <w:start w:val="1"/>
+      <w:numFmt w:val="bullet"/>
+      <w:lvlText w:val=""/>
+      <w:lvlJc w:val="left"/>
+      <w:pPr>
+        <w:tabs>
+          <w:tab w:val="num" w:pos="4320"/>
+        </w:tabs>
+        <w:ind w:left="4320" w:hanging="360"/>
+      </w:pPr>
+      <w:rPr>
+        <w:rFonts w:ascii="Wingdings" w:hAnsi="Wingdings" w:hint="default"/>
+        <w:sz w:val="20"/>
+      </w:rPr>
+    </w:lvl>
+    <w:lvl w:ilvl="6" w:tentative="1">
+      <w:start w:val="1"/>
+      <w:numFmt w:val="bullet"/>
+      <w:lvlText w:val=""/>
+      <w:lvlJc w:val="left"/>
+      <w:pPr>
+        <w:tabs>
+          <w:tab w:val="num" w:pos="5040"/>
+        </w:tabs>
+        <w:ind w:left="5040" w:hanging="360"/>
+      </w:pPr>
+      <w:rPr>
+        <w:rFonts w:ascii="Wingdings" w:hAnsi="Wingdings" w:hint="default"/>
+        <w:sz w:val="20"/>
+      </w:rPr>
+    </w:lvl>
+    <w:lvl w:ilvl="7" w:tentative="1">
+      <w:start w:val="1"/>
+      <w:numFmt w:val="bullet"/>
+      <w:lvlText w:val=""/>
+      <w:lvlJc w:val="left"/>
+      <w:pPr>
+        <w:tabs>
+          <w:tab w:val="num" w:pos="5760"/>
+        </w:tabs>
+        <w:ind w:left="5760" w:hanging="360"/>
+      </w:pPr>
+      <w:rPr>
+        <w:rFonts w:ascii="Wingdings" w:hAnsi="Wingdings" w:hint="default"/>
+        <w:sz w:val="20"/>
+      </w:rPr>
+    </w:lvl>
+    <w:lvl w:ilvl="8" w:tentative="1">
+      <w:start w:val="1"/>
+      <w:numFmt w:val="bullet"/>
+      <w:lvlText w:val=""/>
+      <w:lvlJc w:val="left"/>
+      <w:pPr>
+        <w:tabs>
+          <w:tab w:val="num" w:pos="6480"/>
+        </w:tabs>
+        <w:ind w:left="6480" w:hanging="360"/>
+      </w:pPr>
+      <w:rPr>
+        <w:rFonts w:ascii="Wingdings" w:hAnsi="Wingdings" w:hint="default"/>
+        <w:sz w:val="20"/>
+      </w:rPr>
+    </w:lvl>
+  </w:abstractNum>
+  <w:abstractNum w:abstractNumId="5">
     <w:nsid w:val="2B790D85"/>
     <w:multiLevelType w:val="multilevel"/>
     <w:tmpl w:val="EAB259F0"/>
@@ -4994,7 +6624,7 @@
       </w:rPr>
     </w:lvl>
   </w:abstractNum>
-  <w:abstractNum w:abstractNumId="4">
+  <w:abstractNum w:abstractNumId="6">
     <w:nsid w:val="36A762A8"/>
     <w:multiLevelType w:val="hybridMultilevel"/>
     <w:tmpl w:val="33B039FE"/>
@@ -5083,7 +6713,7 @@
       </w:pPr>
     </w:lvl>
   </w:abstractNum>
-  <w:abstractNum w:abstractNumId="5">
+  <w:abstractNum w:abstractNumId="7">
     <w:nsid w:val="3CBB0D01"/>
     <w:multiLevelType w:val="hybridMultilevel"/>
     <w:tmpl w:val="B5D68368"/>
@@ -5172,7 +6802,7 @@
       </w:pPr>
     </w:lvl>
   </w:abstractNum>
-  <w:abstractNum w:abstractNumId="6">
+  <w:abstractNum w:abstractNumId="8">
     <w:nsid w:val="41504DAE"/>
     <w:multiLevelType w:val="hybridMultilevel"/>
     <w:tmpl w:val="9C7609CC"/>
@@ -5285,7 +6915,156 @@
       </w:rPr>
     </w:lvl>
   </w:abstractNum>
-  <w:abstractNum w:abstractNumId="7">
+  <w:abstractNum w:abstractNumId="9">
+    <w:nsid w:val="419A0018"/>
+    <w:multiLevelType w:val="multilevel"/>
+    <w:tmpl w:val="979CAFAC"/>
+    <w:lvl w:ilvl="0">
+      <w:start w:val="1"/>
+      <w:numFmt w:val="bullet"/>
+      <w:lvlText w:val=""/>
+      <w:lvlJc w:val="left"/>
+      <w:pPr>
+        <w:tabs>
+          <w:tab w:val="num" w:pos="720"/>
+        </w:tabs>
+        <w:ind w:left="720" w:hanging="360"/>
+      </w:pPr>
+      <w:rPr>
+        <w:rFonts w:ascii="Symbol" w:hAnsi="Symbol" w:hint="default"/>
+        <w:sz w:val="20"/>
+      </w:rPr>
+    </w:lvl>
+    <w:lvl w:ilvl="1" w:tentative="1">
+      <w:start w:val="1"/>
+      <w:numFmt w:val="bullet"/>
+      <w:lvlText w:val="o"/>
+      <w:lvlJc w:val="left"/>
+      <w:pPr>
+        <w:tabs>
+          <w:tab w:val="num" w:pos="1440"/>
+        </w:tabs>
+        <w:ind w:left="1440" w:hanging="360"/>
+      </w:pPr>
+      <w:rPr>
+        <w:rFonts w:ascii="Courier New" w:hAnsi="Courier New" w:hint="default"/>
+        <w:sz w:val="20"/>
+      </w:rPr>
+    </w:lvl>
+    <w:lvl w:ilvl="2" w:tentative="1">
+      <w:start w:val="1"/>
+      <w:numFmt w:val="bullet"/>
+      <w:lvlText w:val=""/>
+      <w:lvlJc w:val="left"/>
+      <w:pPr>
+        <w:tabs>
+          <w:tab w:val="num" w:pos="2160"/>
+        </w:tabs>
+        <w:ind w:left="2160" w:hanging="360"/>
+      </w:pPr>
+      <w:rPr>
+        <w:rFonts w:ascii="Wingdings" w:hAnsi="Wingdings" w:hint="default"/>
+        <w:sz w:val="20"/>
+      </w:rPr>
+    </w:lvl>
+    <w:lvl w:ilvl="3" w:tentative="1">
+      <w:start w:val="1"/>
+      <w:numFmt w:val="bullet"/>
+      <w:lvlText w:val=""/>
+      <w:lvlJc w:val="left"/>
+      <w:pPr>
+        <w:tabs>
+          <w:tab w:val="num" w:pos="2880"/>
+        </w:tabs>
+        <w:ind w:left="2880" w:hanging="360"/>
+      </w:pPr>
+      <w:rPr>
+        <w:rFonts w:ascii="Wingdings" w:hAnsi="Wingdings" w:hint="default"/>
+        <w:sz w:val="20"/>
+      </w:rPr>
+    </w:lvl>
+    <w:lvl w:ilvl="4" w:tentative="1">
+      <w:start w:val="1"/>
+      <w:numFmt w:val="bullet"/>
+      <w:lvlText w:val=""/>
+      <w:lvlJc w:val="left"/>
+      <w:pPr>
+        <w:tabs>
+          <w:tab w:val="num" w:pos="3600"/>
+        </w:tabs>
+        <w:ind w:left="3600" w:hanging="360"/>
+      </w:pPr>
+      <w:rPr>
+        <w:rFonts w:ascii="Wingdings" w:hAnsi="Wingdings" w:hint="default"/>
+        <w:sz w:val="20"/>
+      </w:rPr>
+    </w:lvl>
+    <w:lvl w:ilvl="5" w:tentative="1">
+      <w:start w:val="1"/>
+      <w:numFmt w:val="bullet"/>
+      <w:lvlText w:val=""/>
+      <w:lvlJc w:val="left"/>
+      <w:pPr>
+        <w:tabs>
+          <w:tab w:val="num" w:pos="4320"/>
+        </w:tabs>
+        <w:ind w:left="4320" w:hanging="360"/>
+      </w:pPr>
+      <w:rPr>
+        <w:rFonts w:ascii="Wingdings" w:hAnsi="Wingdings" w:hint="default"/>
+        <w:sz w:val="20"/>
+      </w:rPr>
+    </w:lvl>
+    <w:lvl w:ilvl="6" w:tentative="1">
+      <w:start w:val="1"/>
+      <w:numFmt w:val="bullet"/>
+      <w:lvlText w:val=""/>
+      <w:lvlJc w:val="left"/>
+      <w:pPr>
+        <w:tabs>
+          <w:tab w:val="num" w:pos="5040"/>
+        </w:tabs>
+        <w:ind w:left="5040" w:hanging="360"/>
+      </w:pPr>
+      <w:rPr>
+        <w:rFonts w:ascii="Wingdings" w:hAnsi="Wingdings" w:hint="default"/>
+        <w:sz w:val="20"/>
+      </w:rPr>
+    </w:lvl>
+    <w:lvl w:ilvl="7" w:tentative="1">
+      <w:start w:val="1"/>
+      <w:numFmt w:val="bullet"/>
+      <w:lvlText w:val=""/>
+      <w:lvlJc w:val="left"/>
+      <w:pPr>
+        <w:tabs>
+          <w:tab w:val="num" w:pos="5760"/>
+        </w:tabs>
+        <w:ind w:left="5760" w:hanging="360"/>
+      </w:pPr>
+      <w:rPr>
+        <w:rFonts w:ascii="Wingdings" w:hAnsi="Wingdings" w:hint="default"/>
+        <w:sz w:val="20"/>
+      </w:rPr>
+    </w:lvl>
+    <w:lvl w:ilvl="8" w:tentative="1">
+      <w:start w:val="1"/>
+      <w:numFmt w:val="bullet"/>
+      <w:lvlText w:val=""/>
+      <w:lvlJc w:val="left"/>
+      <w:pPr>
+        <w:tabs>
+          <w:tab w:val="num" w:pos="6480"/>
+        </w:tabs>
+        <w:ind w:left="6480" w:hanging="360"/>
+      </w:pPr>
+      <w:rPr>
+        <w:rFonts w:ascii="Wingdings" w:hAnsi="Wingdings" w:hint="default"/>
+        <w:sz w:val="20"/>
+      </w:rPr>
+    </w:lvl>
+  </w:abstractNum>
+  <w:abstractNum w:abstractNumId="10">
     <w:nsid w:val="571F09AC"/>
     <w:multiLevelType w:val="hybridMultilevel"/>
     <w:tmpl w:val="046609CA"/>
@@ -5399,7 +7178,156 @@
       </w:rPr>
     </w:lvl>
   </w:abstractNum>
-  <w:abstractNum w:abstractNumId="8">
+  <w:abstractNum w:abstractNumId="11">
+    <w:nsid w:val="5CA85254"/>
+    <w:multiLevelType w:val="multilevel"/>
+    <w:tmpl w:val="6E88E746"/>
+    <w:lvl w:ilvl="0">
+      <w:start w:val="1"/>
+      <w:numFmt w:val="bullet"/>
+      <w:lvlText w:val=""/>
+      <w:lvlJc w:val="left"/>
+      <w:pPr>
+        <w:tabs>
+          <w:tab w:val="num" w:pos="720"/>
+        </w:tabs>
+        <w:ind w:left="720" w:hanging="360"/>
+      </w:pPr>
+      <w:rPr>
+        <w:rFonts w:ascii="Symbol" w:hAnsi="Symbol" w:hint="default"/>
+        <w:sz w:val="20"/>
+      </w:rPr>
+    </w:lvl>
+    <w:lvl w:ilvl="1" w:tentative="1">
+      <w:start w:val="1"/>
+      <w:numFmt w:val="bullet"/>
+      <w:lvlText w:val="o"/>
+      <w:lvlJc w:val="left"/>
+      <w:pPr>
+        <w:tabs>
+          <w:tab w:val="num" w:pos="1440"/>
+        </w:tabs>
+        <w:ind w:left="1440" w:hanging="360"/>
+      </w:pPr>
+      <w:rPr>
+        <w:rFonts w:ascii="Courier New" w:hAnsi="Courier New" w:hint="default"/>
+        <w:sz w:val="20"/>
+      </w:rPr>
+    </w:lvl>
+    <w:lvl w:ilvl="2" w:tentative="1">
+      <w:start w:val="1"/>
+      <w:numFmt w:val="bullet"/>
+      <w:lvlText w:val=""/>
+      <w:lvlJc w:val="left"/>
+      <w:pPr>
+        <w:tabs>
+          <w:tab w:val="num" w:pos="2160"/>
+        </w:tabs>
+        <w:ind w:left="2160" w:hanging="360"/>
+      </w:pPr>
+      <w:rPr>
+        <w:rFonts w:ascii="Wingdings" w:hAnsi="Wingdings" w:hint="default"/>
+        <w:sz w:val="20"/>
+      </w:rPr>
+    </w:lvl>
+    <w:lvl w:ilvl="3" w:tentative="1">
+      <w:start w:val="1"/>
+      <w:numFmt w:val="bullet"/>
+      <w:lvlText w:val=""/>
+      <w:lvlJc w:val="left"/>
+      <w:pPr>
+        <w:tabs>
+          <w:tab w:val="num" w:pos="2880"/>
+        </w:tabs>
+        <w:ind w:left="2880" w:hanging="360"/>
+      </w:pPr>
+      <w:rPr>
+        <w:rFonts w:ascii="Wingdings" w:hAnsi="Wingdings" w:hint="default"/>
+        <w:sz w:val="20"/>
+      </w:rPr>
+    </w:lvl>
+    <w:lvl w:ilvl="4" w:tentative="1">
+      <w:start w:val="1"/>
+      <w:numFmt w:val="bullet"/>
+      <w:lvlText w:val=""/>
+      <w:lvlJc w:val="left"/>
+      <w:pPr>
+        <w:tabs>
+          <w:tab w:val="num" w:pos="3600"/>
+        </w:tabs>
+        <w:ind w:left="3600" w:hanging="360"/>
+      </w:pPr>
+      <w:rPr>
+        <w:rFonts w:ascii="Wingdings" w:hAnsi="Wingdings" w:hint="default"/>
+        <w:sz w:val="20"/>
+      </w:rPr>
+    </w:lvl>
+    <w:lvl w:ilvl="5" w:tentative="1">
+      <w:start w:val="1"/>
+      <w:numFmt w:val="bullet"/>
+      <w:lvlText w:val=""/>
+      <w:lvlJc w:val="left"/>
+      <w:pPr>
+        <w:tabs>
+          <w:tab w:val="num" w:pos="4320"/>
+        </w:tabs>
+        <w:ind w:left="4320" w:hanging="360"/>
+      </w:pPr>
+      <w:rPr>
+        <w:rFonts w:ascii="Wingdings" w:hAnsi="Wingdings" w:hint="default"/>
+        <w:sz w:val="20"/>
+      </w:rPr>
+    </w:lvl>
+    <w:lvl w:ilvl="6" w:tentative="1">
+      <w:start w:val="1"/>
+      <w:numFmt w:val="bullet"/>
+      <w:lvlText w:val=""/>
+      <w:lvlJc w:val="left"/>
+      <w:pPr>
+        <w:tabs>
+          <w:tab w:val="num" w:pos="5040"/>
+        </w:tabs>
+        <w:ind w:left="5040" w:hanging="360"/>
+      </w:pPr>
+      <w:rPr>
+        <w:rFonts w:ascii="Wingdings" w:hAnsi="Wingdings" w:hint="default"/>
+        <w:sz w:val="20"/>
+      </w:rPr>
+    </w:lvl>
+    <w:lvl w:ilvl="7" w:tentative="1">
+      <w:start w:val="1"/>
+      <w:numFmt w:val="bullet"/>
+      <w:lvlText w:val=""/>
+      <w:lvlJc w:val="left"/>
+      <w:pPr>
+        <w:tabs>
+          <w:tab w:val="num" w:pos="5760"/>
+        </w:tabs>
+        <w:ind w:left="5760" w:hanging="360"/>
+      </w:pPr>
+      <w:rPr>
+        <w:rFonts w:ascii="Wingdings" w:hAnsi="Wingdings" w:hint="default"/>
+        <w:sz w:val="20"/>
+      </w:rPr>
+    </w:lvl>
+    <w:lvl w:ilvl="8" w:tentative="1">
+      <w:start w:val="1"/>
+      <w:numFmt w:val="bullet"/>
+      <w:lvlText w:val=""/>
+      <w:lvlJc w:val="left"/>
+      <w:pPr>
+        <w:tabs>
+          <w:tab w:val="num" w:pos="6480"/>
+        </w:tabs>
+        <w:ind w:left="6480" w:hanging="360"/>
+      </w:pPr>
+      <w:rPr>
+        <w:rFonts w:ascii="Wingdings" w:hAnsi="Wingdings" w:hint="default"/>
+        <w:sz w:val="20"/>
+      </w:rPr>
+    </w:lvl>
+  </w:abstractNum>
+  <w:abstractNum w:abstractNumId="12">
     <w:nsid w:val="62995DD7"/>
     <w:multiLevelType w:val="hybridMultilevel"/>
     <w:tmpl w:val="0832DD7A"/>
@@ -5488,7 +7416,7 @@
       </w:pPr>
     </w:lvl>
   </w:abstractNum>
-  <w:abstractNum w:abstractNumId="9">
+  <w:abstractNum w:abstractNumId="13">
     <w:nsid w:val="6EAD395D"/>
     <w:multiLevelType w:val="hybridMultilevel"/>
     <w:tmpl w:val="12D4B914"/>
@@ -5577,7 +7505,7 @@
       </w:pPr>
     </w:lvl>
   </w:abstractNum>
-  <w:abstractNum w:abstractNumId="10">
+  <w:abstractNum w:abstractNumId="14">
     <w:nsid w:val="703C7868"/>
     <w:multiLevelType w:val="hybridMultilevel"/>
     <w:tmpl w:val="E7F89270"/>
@@ -5663,7 +7591,7 @@
       </w:pPr>
     </w:lvl>
   </w:abstractNum>
-  <w:abstractNum w:abstractNumId="11">
+  <w:abstractNum w:abstractNumId="15">
     <w:nsid w:val="718B2080"/>
     <w:multiLevelType w:val="hybridMultilevel"/>
     <w:tmpl w:val="F3D85CB0"/>
@@ -5776,7 +7704,156 @@
       </w:rPr>
     </w:lvl>
   </w:abstractNum>
-  <w:abstractNum w:abstractNumId="12">
+  <w:abstractNum w:abstractNumId="16">
+    <w:nsid w:val="73F971CD"/>
+    <w:multiLevelType w:val="multilevel"/>
+    <w:tmpl w:val="147AE3BA"/>
+    <w:lvl w:ilvl="0">
+      <w:start w:val="1"/>
+      <w:numFmt w:val="bullet"/>
+      <w:lvlText w:val=""/>
+      <w:lvlJc w:val="left"/>
+      <w:pPr>
+        <w:tabs>
+          <w:tab w:val="num" w:pos="720"/>
+        </w:tabs>
+        <w:ind w:left="720" w:hanging="360"/>
+      </w:pPr>
+      <w:rPr>
+        <w:rFonts w:ascii="Symbol" w:hAnsi="Symbol" w:hint="default"/>
+        <w:sz w:val="20"/>
+      </w:rPr>
+    </w:lvl>
+    <w:lvl w:ilvl="1" w:tentative="1">
+      <w:start w:val="1"/>
+      <w:numFmt w:val="bullet"/>
+      <w:lvlText w:val="o"/>
+      <w:lvlJc w:val="left"/>
+      <w:pPr>
+        <w:tabs>
+          <w:tab w:val="num" w:pos="1440"/>
+        </w:tabs>
+        <w:ind w:left="1440" w:hanging="360"/>
+      </w:pPr>
+      <w:rPr>
+        <w:rFonts w:ascii="Courier New" w:hAnsi="Courier New" w:hint="default"/>
+        <w:sz w:val="20"/>
+      </w:rPr>
+    </w:lvl>
+    <w:lvl w:ilvl="2" w:tentative="1">
+      <w:start w:val="1"/>
+      <w:numFmt w:val="bullet"/>
+      <w:lvlText w:val=""/>
+      <w:lvlJc w:val="left"/>
+      <w:pPr>
+        <w:tabs>
+          <w:tab w:val="num" w:pos="2160"/>
+        </w:tabs>
+        <w:ind w:left="2160" w:hanging="360"/>
+      </w:pPr>
+      <w:rPr>
+        <w:rFonts w:ascii="Wingdings" w:hAnsi="Wingdings" w:hint="default"/>
+        <w:sz w:val="20"/>
+      </w:rPr>
+    </w:lvl>
+    <w:lvl w:ilvl="3" w:tentative="1">
+      <w:start w:val="1"/>
+      <w:numFmt w:val="bullet"/>
+      <w:lvlText w:val=""/>
+      <w:lvlJc w:val="left"/>
+      <w:pPr>
+        <w:tabs>
+          <w:tab w:val="num" w:pos="2880"/>
+        </w:tabs>
+        <w:ind w:left="2880" w:hanging="360"/>
+      </w:pPr>
+      <w:rPr>
+        <w:rFonts w:ascii="Wingdings" w:hAnsi="Wingdings" w:hint="default"/>
+        <w:sz w:val="20"/>
+      </w:rPr>
+    </w:lvl>
+    <w:lvl w:ilvl="4" w:tentative="1">
+      <w:start w:val="1"/>
+      <w:numFmt w:val="bullet"/>
+      <w:lvlText w:val=""/>
+      <w:lvlJc w:val="left"/>
+      <w:pPr>
+        <w:tabs>
+          <w:tab w:val="num" w:pos="3600"/>
+        </w:tabs>
+        <w:ind w:left="3600" w:hanging="360"/>
+      </w:pPr>
+      <w:rPr>
+        <w:rFonts w:ascii="Wingdings" w:hAnsi="Wingdings" w:hint="default"/>
+        <w:sz w:val="20"/>
+      </w:rPr>
+    </w:lvl>
+    <w:lvl w:ilvl="5" w:tentative="1">
+      <w:start w:val="1"/>
+      <w:numFmt w:val="bullet"/>
+      <w:lvlText w:val=""/>
+      <w:lvlJc w:val="left"/>
+      <w:pPr>
+        <w:tabs>
+          <w:tab w:val="num" w:pos="4320"/>
+        </w:tabs>
+        <w:ind w:left="4320" w:hanging="360"/>
+      </w:pPr>
+      <w:rPr>
+        <w:rFonts w:ascii="Wingdings" w:hAnsi="Wingdings" w:hint="default"/>
+        <w:sz w:val="20"/>
+      </w:rPr>
+    </w:lvl>
+    <w:lvl w:ilvl="6" w:tentative="1">
+      <w:start w:val="1"/>
+      <w:numFmt w:val="bullet"/>
+      <w:lvlText w:val=""/>
+      <w:lvlJc w:val="left"/>
+      <w:pPr>
+        <w:tabs>
+          <w:tab w:val="num" w:pos="5040"/>
+        </w:tabs>
+        <w:ind w:left="5040" w:hanging="360"/>
+      </w:pPr>
+      <w:rPr>
+        <w:rFonts w:ascii="Wingdings" w:hAnsi="Wingdings" w:hint="default"/>
+        <w:sz w:val="20"/>
+      </w:rPr>
+    </w:lvl>
+    <w:lvl w:ilvl="7" w:tentative="1">
+      <w:start w:val="1"/>
+      <w:numFmt w:val="bullet"/>
+      <w:lvlText w:val=""/>
+      <w:lvlJc w:val="left"/>
+      <w:pPr>
+        <w:tabs>
+          <w:tab w:val="num" w:pos="5760"/>
+        </w:tabs>
+        <w:ind w:left="5760" w:hanging="360"/>
+      </w:pPr>
+      <w:rPr>
+        <w:rFonts w:ascii="Wingdings" w:hAnsi="Wingdings" w:hint="default"/>
+        <w:sz w:val="20"/>
+      </w:rPr>
+    </w:lvl>
+    <w:lvl w:ilvl="8" w:tentative="1">
+      <w:start w:val="1"/>
+      <w:numFmt w:val="bullet"/>
+      <w:lvlText w:val=""/>
+      <w:lvlJc w:val="left"/>
+      <w:pPr>
+        <w:tabs>
+          <w:tab w:val="num" w:pos="6480"/>
+        </w:tabs>
+        <w:ind w:left="6480" w:hanging="360"/>
+      </w:pPr>
+      <w:rPr>
+        <w:rFonts w:ascii="Wingdings" w:hAnsi="Wingdings" w:hint="default"/>
+        <w:sz w:val="20"/>
+      </w:rPr>
+    </w:lvl>
+  </w:abstractNum>
+  <w:abstractNum w:abstractNumId="17">
     <w:nsid w:val="7433173A"/>
     <w:multiLevelType w:val="hybridMultilevel"/>
     <w:tmpl w:val="93A0D5E4"/>
@@ -5889,35 +7966,333 @@
       </w:rPr>
     </w:lvl>
   </w:abstractNum>
+  <w:abstractNum w:abstractNumId="18">
+    <w:nsid w:val="74B759E8"/>
+    <w:multiLevelType w:val="multilevel"/>
+    <w:tmpl w:val="E1E243E6"/>
+    <w:lvl w:ilvl="0">
+      <w:start w:val="1"/>
+      <w:numFmt w:val="bullet"/>
+      <w:lvlText w:val=""/>
+      <w:lvlJc w:val="left"/>
+      <w:pPr>
+        <w:tabs>
+          <w:tab w:val="num" w:pos="720"/>
+        </w:tabs>
+        <w:ind w:left="720" w:hanging="360"/>
+      </w:pPr>
+      <w:rPr>
+        <w:rFonts w:ascii="Symbol" w:hAnsi="Symbol" w:hint="default"/>
+        <w:sz w:val="20"/>
+      </w:rPr>
+    </w:lvl>
+    <w:lvl w:ilvl="1" w:tentative="1">
+      <w:start w:val="1"/>
+      <w:numFmt w:val="bullet"/>
+      <w:lvlText w:val="o"/>
+      <w:lvlJc w:val="left"/>
+      <w:pPr>
+        <w:tabs>
+          <w:tab w:val="num" w:pos="1440"/>
+        </w:tabs>
+        <w:ind w:left="1440" w:hanging="360"/>
+      </w:pPr>
+      <w:rPr>
+        <w:rFonts w:ascii="Courier New" w:hAnsi="Courier New" w:hint="default"/>
+        <w:sz w:val="20"/>
+      </w:rPr>
+    </w:lvl>
+    <w:lvl w:ilvl="2" w:tentative="1">
+      <w:start w:val="1"/>
+      <w:numFmt w:val="bullet"/>
+      <w:lvlText w:val=""/>
+      <w:lvlJc w:val="left"/>
+      <w:pPr>
+        <w:tabs>
+          <w:tab w:val="num" w:pos="2160"/>
+        </w:tabs>
+        <w:ind w:left="2160" w:hanging="360"/>
+      </w:pPr>
+      <w:rPr>
+        <w:rFonts w:ascii="Wingdings" w:hAnsi="Wingdings" w:hint="default"/>
+        <w:sz w:val="20"/>
+      </w:rPr>
+    </w:lvl>
+    <w:lvl w:ilvl="3" w:tentative="1">
+      <w:start w:val="1"/>
+      <w:numFmt w:val="bullet"/>
+      <w:lvlText w:val=""/>
+      <w:lvlJc w:val="left"/>
+      <w:pPr>
+        <w:tabs>
+          <w:tab w:val="num" w:pos="2880"/>
+        </w:tabs>
+        <w:ind w:left="2880" w:hanging="360"/>
+      </w:pPr>
+      <w:rPr>
+        <w:rFonts w:ascii="Wingdings" w:hAnsi="Wingdings" w:hint="default"/>
+        <w:sz w:val="20"/>
+      </w:rPr>
+    </w:lvl>
+    <w:lvl w:ilvl="4" w:tentative="1">
+      <w:start w:val="1"/>
+      <w:numFmt w:val="bullet"/>
+      <w:lvlText w:val=""/>
+      <w:lvlJc w:val="left"/>
+      <w:pPr>
+        <w:tabs>
+          <w:tab w:val="num" w:pos="3600"/>
+        </w:tabs>
+        <w:ind w:left="3600" w:hanging="360"/>
+      </w:pPr>
+      <w:rPr>
+        <w:rFonts w:ascii="Wingdings" w:hAnsi="Wingdings" w:hint="default"/>
+        <w:sz w:val="20"/>
+      </w:rPr>
+    </w:lvl>
+    <w:lvl w:ilvl="5" w:tentative="1">
+      <w:start w:val="1"/>
+      <w:numFmt w:val="bullet"/>
+      <w:lvlText w:val=""/>
+      <w:lvlJc w:val="left"/>
+      <w:pPr>
+        <w:tabs>
+          <w:tab w:val="num" w:pos="4320"/>
+        </w:tabs>
+        <w:ind w:left="4320" w:hanging="360"/>
+      </w:pPr>
+      <w:rPr>
+        <w:rFonts w:ascii="Wingdings" w:hAnsi="Wingdings" w:hint="default"/>
+        <w:sz w:val="20"/>
+      </w:rPr>
+    </w:lvl>
+    <w:lvl w:ilvl="6" w:tentative="1">
+      <w:start w:val="1"/>
+      <w:numFmt w:val="bullet"/>
+      <w:lvlText w:val=""/>
+      <w:lvlJc w:val="left"/>
+      <w:pPr>
+        <w:tabs>
+          <w:tab w:val="num" w:pos="5040"/>
+        </w:tabs>
+        <w:ind w:left="5040" w:hanging="360"/>
+      </w:pPr>
+      <w:rPr>
+        <w:rFonts w:ascii="Wingdings" w:hAnsi="Wingdings" w:hint="default"/>
+        <w:sz w:val="20"/>
+      </w:rPr>
+    </w:lvl>
+    <w:lvl w:ilvl="7" w:tentative="1">
+      <w:start w:val="1"/>
+      <w:numFmt w:val="bullet"/>
+      <w:lvlText w:val=""/>
+      <w:lvlJc w:val="left"/>
+      <w:pPr>
+        <w:tabs>
+          <w:tab w:val="num" w:pos="5760"/>
+        </w:tabs>
+        <w:ind w:left="5760" w:hanging="360"/>
+      </w:pPr>
+      <w:rPr>
+        <w:rFonts w:ascii="Wingdings" w:hAnsi="Wingdings" w:hint="default"/>
+        <w:sz w:val="20"/>
+      </w:rPr>
+    </w:lvl>
+    <w:lvl w:ilvl="8" w:tentative="1">
+      <w:start w:val="1"/>
+      <w:numFmt w:val="bullet"/>
+      <w:lvlText w:val=""/>
+      <w:lvlJc w:val="left"/>
+      <w:pPr>
+        <w:tabs>
+          <w:tab w:val="num" w:pos="6480"/>
+        </w:tabs>
+        <w:ind w:left="6480" w:hanging="360"/>
+      </w:pPr>
+      <w:rPr>
+        <w:rFonts w:ascii="Wingdings" w:hAnsi="Wingdings" w:hint="default"/>
+        <w:sz w:val="20"/>
+      </w:rPr>
+    </w:lvl>
+  </w:abstractNum>
+  <w:abstractNum w:abstractNumId="19">
+    <w:nsid w:val="7E554B04"/>
+    <w:multiLevelType w:val="multilevel"/>
+    <w:tmpl w:val="38DE12B6"/>
+    <w:lvl w:ilvl="0">
+      <w:start w:val="1"/>
+      <w:numFmt w:val="bullet"/>
+      <w:lvlText w:val=""/>
+      <w:lvlJc w:val="left"/>
+      <w:pPr>
+        <w:tabs>
+          <w:tab w:val="num" w:pos="720"/>
+        </w:tabs>
+        <w:ind w:left="720" w:hanging="360"/>
+      </w:pPr>
+      <w:rPr>
+        <w:rFonts w:ascii="Symbol" w:hAnsi="Symbol" w:hint="default"/>
+        <w:sz w:val="20"/>
+      </w:rPr>
+    </w:lvl>
+    <w:lvl w:ilvl="1" w:tentative="1">
+      <w:start w:val="1"/>
+      <w:numFmt w:val="bullet"/>
+      <w:lvlText w:val="o"/>
+      <w:lvlJc w:val="left"/>
+      <w:pPr>
+        <w:tabs>
+          <w:tab w:val="num" w:pos="1440"/>
+        </w:tabs>
+        <w:ind w:left="1440" w:hanging="360"/>
+      </w:pPr>
+      <w:rPr>
+        <w:rFonts w:ascii="Courier New" w:hAnsi="Courier New" w:hint="default"/>
+        <w:sz w:val="20"/>
+      </w:rPr>
+    </w:lvl>
+    <w:lvl w:ilvl="2" w:tentative="1">
+      <w:start w:val="1"/>
+      <w:numFmt w:val="bullet"/>
+      <w:lvlText w:val=""/>
+      <w:lvlJc w:val="left"/>
+      <w:pPr>
+        <w:tabs>
+          <w:tab w:val="num" w:pos="2160"/>
+        </w:tabs>
+        <w:ind w:left="2160" w:hanging="360"/>
+      </w:pPr>
+      <w:rPr>
+        <w:rFonts w:ascii="Wingdings" w:hAnsi="Wingdings" w:hint="default"/>
+        <w:sz w:val="20"/>
+      </w:rPr>
+    </w:lvl>
+    <w:lvl w:ilvl="3" w:tentative="1">
+      <w:start w:val="1"/>
+      <w:numFmt w:val="bullet"/>
+      <w:lvlText w:val=""/>
+      <w:lvlJc w:val="left"/>
+      <w:pPr>
+        <w:tabs>
+          <w:tab w:val="num" w:pos="2880"/>
+        </w:tabs>
+        <w:ind w:left="2880" w:hanging="360"/>
+      </w:pPr>
+      <w:rPr>
+        <w:rFonts w:ascii="Wingdings" w:hAnsi="Wingdings" w:hint="default"/>
+        <w:sz w:val="20"/>
+      </w:rPr>
+    </w:lvl>
+    <w:lvl w:ilvl="4" w:tentative="1">
+      <w:start w:val="1"/>
+      <w:numFmt w:val="bullet"/>
+      <w:lvlText w:val=""/>
+      <w:lvlJc w:val="left"/>
+      <w:pPr>
+        <w:tabs>
+          <w:tab w:val="num" w:pos="3600"/>
+        </w:tabs>
+        <w:ind w:left="3600" w:hanging="360"/>
+      </w:pPr>
+      <w:rPr>
+        <w:rFonts w:ascii="Wingdings" w:hAnsi="Wingdings" w:hint="default"/>
+        <w:sz w:val="20"/>
+      </w:rPr>
+    </w:lvl>
+    <w:lvl w:ilvl="5" w:tentative="1">
+      <w:start w:val="1"/>
+      <w:numFmt w:val="bullet"/>
+      <w:lvlText w:val=""/>
+      <w:lvlJc w:val="left"/>
+      <w:pPr>
+        <w:tabs>
+          <w:tab w:val="num" w:pos="4320"/>
+        </w:tabs>
+        <w:ind w:left="4320" w:hanging="360"/>
+      </w:pPr>
+      <w:rPr>
+        <w:rFonts w:ascii="Wingdings" w:hAnsi="Wingdings" w:hint="default"/>
+        <w:sz w:val="20"/>
+      </w:rPr>
+    </w:lvl>
+    <w:lvl w:ilvl="6" w:tentative="1">
+      <w:start w:val="1"/>
+      <w:numFmt w:val="bullet"/>
+      <w:lvlText w:val=""/>
+      <w:lvlJc w:val="left"/>
+      <w:pPr>
+        <w:tabs>
+          <w:tab w:val="num" w:pos="5040"/>
+        </w:tabs>
+        <w:ind w:left="5040" w:hanging="360"/>
+      </w:pPr>
+      <w:rPr>
+        <w:rFonts w:ascii="Wingdings" w:hAnsi="Wingdings" w:hint="default"/>
+        <w:sz w:val="20"/>
+      </w:rPr>
+    </w:lvl>
+    <w:lvl w:ilvl="7" w:tentative="1">
+      <w:start w:val="1"/>
+      <w:numFmt w:val="bullet"/>
+      <w:lvlText w:val=""/>
+      <w:lvlJc w:val="left"/>
+      <w:pPr>
+        <w:tabs>
+          <w:tab w:val="num" w:pos="5760"/>
+        </w:tabs>
+        <w:ind w:left="5760" w:hanging="360"/>
+      </w:pPr>
+      <w:rPr>
+        <w:rFonts w:ascii="Wingdings" w:hAnsi="Wingdings" w:hint="default"/>
+        <w:sz w:val="20"/>
+      </w:rPr>
+    </w:lvl>
+    <w:lvl w:ilvl="8" w:tentative="1">
+      <w:start w:val="1"/>
+      <w:numFmt w:val="bullet"/>
+      <w:lvlText w:val=""/>
+      <w:lvlJc w:val="left"/>
+      <w:pPr>
+        <w:tabs>
+          <w:tab w:val="num" w:pos="6480"/>
+        </w:tabs>
+        <w:ind w:left="6480" w:hanging="360"/>
+      </w:pPr>
+      <w:rPr>
+        <w:rFonts w:ascii="Wingdings" w:hAnsi="Wingdings" w:hint="default"/>
+        <w:sz w:val="20"/>
+      </w:rPr>
+    </w:lvl>
+  </w:abstractNum>
   <w:num w:numId="1">
-    <w:abstractNumId w:val="2"/>
+    <w:abstractNumId w:val="3"/>
   </w:num>
   <w:num w:numId="2">
-    <w:abstractNumId w:val="10"/>
+    <w:abstractNumId w:val="14"/>
   </w:num>
   <w:num w:numId="3">
-    <w:abstractNumId w:val="9"/>
+    <w:abstractNumId w:val="13"/>
   </w:num>
   <w:num w:numId="4">
+    <w:abstractNumId w:val="12"/>
+  </w:num>
+  <w:num w:numId="5">
+    <w:abstractNumId w:val="6"/>
+  </w:num>
+  <w:num w:numId="6">
+    <w:abstractNumId w:val="7"/>
+  </w:num>
+  <w:num w:numId="7">
+    <w:abstractNumId w:val="5"/>
+  </w:num>
+  <w:num w:numId="8">
     <w:abstractNumId w:val="8"/>
   </w:num>
-  <w:num w:numId="5">
-    <w:abstractNumId w:val="4"/>
-  </w:num>
-  <w:num w:numId="6">
-    <w:abstractNumId w:val="5"/>
-  </w:num>
-  <w:num w:numId="7">
-    <w:abstractNumId w:val="3"/>
-  </w:num>
-  <w:num w:numId="8">
-    <w:abstractNumId w:val="6"/>
-  </w:num>
   <w:num w:numId="9">
-    <w:abstractNumId w:val="12"/>
+    <w:abstractNumId w:val="17"/>
   </w:num>
   <w:num w:numId="10">
-    <w:abstractNumId w:val="7"/>
+    <w:abstractNumId w:val="10"/>
   </w:num>
   <w:num w:numId="11">
     <w:abstractNumId w:val="0"/>
@@ -5926,7 +8301,28 @@
     <w:abstractNumId w:val="1"/>
   </w:num>
   <w:num w:numId="13">
+    <w:abstractNumId w:val="15"/>
+  </w:num>
+  <w:num w:numId="14">
+    <w:abstractNumId w:val="4"/>
+  </w:num>
+  <w:num w:numId="15">
     <w:abstractNumId w:val="11"/>
+  </w:num>
+  <w:num w:numId="16">
+    <w:abstractNumId w:val="16"/>
+  </w:num>
+  <w:num w:numId="17">
+    <w:abstractNumId w:val="19"/>
+  </w:num>
+  <w:num w:numId="18">
+    <w:abstractNumId w:val="2"/>
+  </w:num>
+  <w:num w:numId="19">
+    <w:abstractNumId w:val="9"/>
+  </w:num>
+  <w:num w:numId="20">
+    <w:abstractNumId w:val="18"/>
   </w:num>
 </w:numbering>
 </file>
@@ -6472,7 +8868,6 @@
     <w:name w:val="Normal (Web)"/>
     <w:basedOn w:val="Normal"/>
     <w:uiPriority w:val="99"/>
-    <w:semiHidden/>
     <w:unhideWhenUsed/>
     <w:rsid w:val="0001272C"/>
     <w:pPr>
@@ -7045,7 +9440,6 @@
     <w:name w:val="Normal (Web)"/>
     <w:basedOn w:val="Normal"/>
     <w:uiPriority w:val="99"/>
-    <w:semiHidden/>
     <w:unhideWhenUsed/>
     <w:rsid w:val="0001272C"/>
     <w:pPr>
@@ -7367,7 +9761,7 @@
 </file>
 
 <file path=customXml/itemProps1.xml><?xml version="1.0" encoding="utf-8"?>
-<ds:datastoreItem xmlns:ds="http://schemas.openxmlformats.org/officeDocument/2006/customXml" ds:itemID="{6EB97F35-95C9-499E-A2A1-DCA7F1BB3630}">
+<ds:datastoreItem xmlns:ds="http://schemas.openxmlformats.org/officeDocument/2006/customXml" ds:itemID="{ACE4C445-D14F-4AD9-91BF-855D69B7327A}">
   <ds:schemaRefs>
     <ds:schemaRef ds:uri="http://schemas.openxmlformats.org/officeDocument/2006/bibliography"/>
   </ds:schemaRefs>

</xml_diff>